<commit_message>
changes in the text. some other mods
</commit_message>
<xml_diff>
--- a/.paper/Altelaar_Fisher_Manuscript_Draft_4.1_GD.docx
+++ b/.paper/Altelaar_Fisher_Manuscript_Draft_4.1_GD.docx
@@ -475,10 +475,52 @@
         <w:rPr/>
         <w:t xml:space="preserve"> and </w:t>
       </w:r>
+      <w:del w:id="0" w:author="Unknown Author" w:date="2020-09-20T19:48:12Z">
+        <w:r>
+          <w:rPr/>
+          <w:delText>239</w:delText>
+        </w:r>
+      </w:del>
+      <w:ins w:id="1" w:author="Unknown Author" w:date="2020-09-20T19:48:12Z">
+        <w:r>
+          <w:rPr>
+            <w:rFonts w:eastAsia="Times New Roman" w:cs="Times New Roman"/>
+            <w:color w:val="auto"/>
+            <w:kern w:val="0"/>
+            <w:sz w:val="24"/>
+            <w:szCs w:val="24"/>
+            <w:lang w:val="en-US" w:eastAsia="en-GB" w:bidi="ar-SA"/>
+          </w:rPr>
+          <w:t>1032</w:t>
+        </w:r>
+      </w:ins>
       <w:commentRangeStart w:id="1"/>
       <w:r>
         <w:rPr/>
-        <w:t xml:space="preserve">239 sites on 188 </w:t>
+        <w:t xml:space="preserve"> sites on </w:t>
+      </w:r>
+      <w:del w:id="2" w:author="Unknown Author" w:date="2020-09-20T19:47:29Z">
+        <w:r>
+          <w:rPr/>
+          <w:delText>188</w:delText>
+        </w:r>
+      </w:del>
+      <w:ins w:id="3" w:author="Unknown Author" w:date="2020-09-20T19:47:29Z">
+        <w:r>
+          <w:rPr>
+            <w:rFonts w:eastAsia="Times New Roman" w:cs="Times New Roman"/>
+            <w:color w:val="auto"/>
+            <w:kern w:val="0"/>
+            <w:sz w:val="24"/>
+            <w:szCs w:val="24"/>
+            <w:lang w:val="en-US" w:eastAsia="en-GB" w:bidi="ar-SA"/>
+          </w:rPr>
+          <w:t>647</w:t>
+        </w:r>
+      </w:ins>
+      <w:r>
+        <w:rPr/>
+        <w:t xml:space="preserve"> </w:t>
       </w:r>
       <w:r>
         <w:rPr/>
@@ -489,12 +531,56 @@
       </w:r>
       <w:r>
         <w:rPr/>
-        <w:t xml:space="preserve">proteins showed cell cycle-regulated oscillation, </w:t>
-      </w:r>
-      <w:commentRangeStart w:id="2"/>
-      <w:r>
-        <w:rPr/>
-        <w:t>essentially all of which were located in intrinsically disordered regions (IDRs).</w:t>
+        <w:t xml:space="preserve">proteins showed </w:t>
+      </w:r>
+      <w:ins w:id="4" w:author="Unknown Author" w:date="2020-09-20T19:48:33Z">
+        <w:r>
+          <w:rPr/>
+          <w:t xml:space="preserve">dynamic phosphorylation throghout the </w:t>
+        </w:r>
+      </w:ins>
+      <w:ins w:id="5" w:author="Unknown Author" w:date="2020-09-20T23:20:25Z">
+        <w:r>
+          <w:rPr/>
+          <w:t>c</w:t>
+        </w:r>
+      </w:ins>
+      <w:r>
+        <w:rPr/>
+        <w:t>ell cycle-</w:t>
+      </w:r>
+      <w:del w:id="6" w:author="Unknown Author" w:date="2020-09-20T19:48:57Z">
+        <w:r>
+          <w:rPr/>
+          <w:delText>regulated oscillation,</w:delText>
+        </w:r>
+      </w:del>
+      <w:r>
+        <w:rPr/>
+        <w:t xml:space="preserve"> </w:t>
+      </w:r>
+      <w:del w:id="7" w:author="Unknown Author" w:date="2020-09-20T23:21:52Z">
+        <w:commentRangeStart w:id="2"/>
+        <w:r>
+          <w:rPr/>
+          <w:delText>essentially all</w:delText>
+        </w:r>
+      </w:del>
+      <w:ins w:id="8" w:author="Unknown Author" w:date="2020-09-20T23:21:53Z">
+        <w:r>
+          <w:rPr/>
+          <w:t>with more</w:t>
+        </w:r>
+      </w:ins>
+      <w:ins w:id="9" w:author="Unknown Author" w:date="2020-09-20T23:22:02Z">
+        <w:r>
+          <w:rPr/>
+          <w:t xml:space="preserve"> than 70%</w:t>
+        </w:r>
+      </w:ins>
+      <w:r>
+        <w:rPr/>
+        <w:t xml:space="preserve"> of which were located in intrinsically disordered regions (IDRs).</w:t>
       </w:r>
       <w:r>
         <w:rPr/>
@@ -1577,48 +1663,90 @@
         <w:rPr>
           <w:iCs/>
         </w:rPr>
-        <w:t xml:space="preserve">43 out of 188 proteins </w:t>
-      </w:r>
-      <w:r>
-        <w:rPr>
-          <w:iCs/>
-        </w:rPr>
-      </w:r>
-      <w:commentRangeEnd w:id="14"/>
-      <w:r>
-        <w:commentReference w:id="14"/>
-      </w:r>
-      <w:r>
-        <w:rPr>
-          <w:iCs/>
-        </w:rPr>
-        <w:t xml:space="preserve">with oscillating phosphosites in cluster D have orthologues in human that have already been identified as CDK1/2 substrates </w:t>
-      </w:r>
-      <w:commentRangeStart w:id="15"/>
-      <w:r>
-        <w:rPr>
-          <w:iCs/>
-          <w:highlight w:val="yellow"/>
-        </w:rPr>
-        <w:t>(Figure 2f (pending)</w:t>
-      </w:r>
-      <w:r>
-        <w:rPr>
-          <w:iCs/>
-        </w:rPr>
-        <w:t>.</w:t>
-      </w:r>
-      <w:ins w:id="0" w:author="Unknown Author" w:date="2020-08-18T23:24:02Z">
-        <w:commentRangeEnd w:id="15"/>
-        <w:r>
-          <w:commentReference w:id="15"/>
-        </w:r>
+        <w:t>4</w:t>
+      </w:r>
+      <w:del w:id="10" w:author="Unknown Author" w:date="2020-09-20T20:18:35Z">
         <w:r>
           <w:rPr>
             <w:iCs/>
           </w:rPr>
+          <w:delText>3</w:delText>
+        </w:r>
+      </w:del>
+      <w:ins w:id="11" w:author="Unknown Author" w:date="2020-09-20T20:18:36Z">
+        <w:r>
+          <w:rPr>
+            <w:iCs/>
+          </w:rPr>
+          <w:t>9</w:t>
         </w:r>
       </w:ins>
+      <w:r>
+        <w:rPr>
+          <w:iCs/>
+        </w:rPr>
+        <w:t xml:space="preserve"> out of </w:t>
+      </w:r>
+      <w:del w:id="12" w:author="Unknown Author" w:date="2020-09-20T20:17:46Z">
+        <w:r>
+          <w:rPr>
+            <w:iCs/>
+          </w:rPr>
+          <w:delText>188</w:delText>
+        </w:r>
+      </w:del>
+      <w:ins w:id="13" w:author="Unknown Author" w:date="2020-09-20T20:17:46Z">
+        <w:r>
+          <w:rPr>
+            <w:iCs/>
+          </w:rPr>
+          <w:t>150</w:t>
+        </w:r>
+      </w:ins>
+      <w:r>
+        <w:rPr>
+          <w:iCs/>
+        </w:rPr>
+        <w:t xml:space="preserve"> proteins </w:t>
+      </w:r>
+      <w:r>
+        <w:rPr>
+          <w:iCs/>
+        </w:rPr>
+      </w:r>
+      <w:commentRangeEnd w:id="14"/>
+      <w:r>
+        <w:commentReference w:id="14"/>
+      </w:r>
+      <w:r>
+        <w:rPr>
+          <w:iCs/>
+        </w:rPr>
+        <w:t xml:space="preserve">with oscillating phosphosites in cluster D have orthologues in human that have already been identified as CDK1/2 substrates </w:t>
+      </w:r>
+      <w:commentRangeStart w:id="15"/>
+      <w:r>
+        <w:rPr>
+          <w:iCs/>
+          <w:highlight w:val="yellow"/>
+        </w:rPr>
+        <w:t>(Figure 2f (pending)</w:t>
+      </w:r>
+      <w:r>
+        <w:rPr>
+          <w:iCs/>
+        </w:rPr>
+        <w:t>.</w:t>
+      </w:r>
+      <w:commentRangeEnd w:id="15"/>
+      <w:r>
+        <w:commentReference w:id="15"/>
+      </w:r>
+      <w:r>
+        <w:rPr>
+          <w:iCs/>
+        </w:rPr>
+      </w:r>
     </w:p>
     <w:p>
       <w:pPr>
@@ -1663,13 +1791,11 @@
         </w:rPr>
         <w:t>(Figure 3b)</w:t>
       </w:r>
-      <w:ins w:id="1" w:author="Unknown Author" w:date="2020-08-18T23:25:27Z">
-        <w:r>
-          <w:rPr>
-            <w:highlight w:val="yellow"/>
-          </w:rPr>
-        </w:r>
-      </w:ins>
+      <w:r>
+        <w:rPr>
+          <w:highlight w:val="yellow"/>
+        </w:rPr>
+      </w:r>
       <w:commentRangeEnd w:id="16"/>
       <w:r>
         <w:commentReference w:id="16"/>
@@ -1817,7 +1943,6 @@
         </w:rPr>
         <w:t xml:space="preserve">(Figure 4b, c). </w:t>
       </w:r>
-      <w:commentRangeStart w:id="19"/>
       <w:r>
         <w:rPr/>
         <w:t>Closer inspection of predicted CDK-substrates undergoing oscillating phosphorylation shows that they are phosphorylated almost exclusively in predicted IDRs</w:t>
@@ -1833,15 +1958,6 @@
           <w:highlight w:val="green"/>
         </w:rPr>
         <w:t xml:space="preserve"> </w:t>
-      </w:r>
-      <w:commentRangeEnd w:id="19"/>
-      <w:r>
-        <w:commentReference w:id="19"/>
-      </w:r>
-      <w:r>
-        <w:rPr>
-          <w:highlight w:val="green"/>
-        </w:rPr>
       </w:r>
     </w:p>
     <w:p>
@@ -1852,330 +1968,14 @@
         <w:jc w:val="both"/>
         <w:rPr/>
       </w:pPr>
-      <w:r>
-        <w:rPr/>
-        <w:t xml:space="preserve">At first sight, these data, and previous analyses of yeast </w:t>
-      </w:r>
-      <w:r>
-        <w:rPr>
-          <w:i/>
-          <w:iCs/>
-        </w:rPr>
-        <w:t>in vitro</w:t>
-      </w:r>
-      <w:r>
-        <w:rPr/>
-        <w:t xml:space="preserve"> CDK1 substrates</w:t>
-      </w:r>
-      <w:r>
-        <w:fldChar w:fldCharType="begin"/>
-      </w:r>
-      <w:r>
-        <w:rPr/>
-        <w:instrText>ADDIN EN.CITE &lt;EndNote&gt;&lt;Cite&gt;&lt;Author&gt;Ubersax&lt;/Author&gt;&lt;Year&gt;2003&lt;/Year&gt;&lt;RecNum&gt;176&lt;/RecNum&gt;&lt;DisplayText&gt;&lt;style face="superscript"&gt;6&lt;/style&gt;&lt;/DisplayText&gt;&lt;record&gt;&lt;rec-number&gt;176&lt;/rec-number&gt;&lt;foreign-keys&gt;&lt;key app="EN" db-id="re9wa2rd8zr5vne0dt4vtws4xzrfp5xzr9xt" timestamp="1594738232"&gt;176&lt;/key&gt;&lt;/foreign-keys&gt;&lt;ref-type name="Journal Article"&gt;17&lt;/ref-type&gt;&lt;contributors&gt;&lt;authors&gt;&lt;author&gt;Ubersax, J. A.&lt;/author&gt;&lt;author&gt;Woodbury, E. L.&lt;/author&gt;&lt;author&gt;Quang, P. N.&lt;/author&gt;&lt;author&gt;Paraz, M.&lt;/author&gt;&lt;author&gt;Blethrow, J. D.&lt;/author&gt;&lt;author&gt;Shah, K.&lt;/author&gt;&lt;author&gt;Shokat, K. M.&lt;/author&gt;&lt;author&gt;Morgan, D. O.&lt;/author&gt;&lt;/authors&gt;&lt;/contributors&gt;&lt;auth-address&gt;Department of Physiology, University of California, San Francisco, California 94143, USA.&lt;/auth-address&gt;&lt;titles&gt;&lt;title&gt;Targets of the cyclin-dependent kinase Cdk1&lt;/title&gt;&lt;secondary-title&gt;Nature&lt;/secondary-title&gt;&lt;/titles&gt;&lt;periodical&gt;&lt;full-title&gt;Nature&lt;/full-title&gt;&lt;/periodical&gt;&lt;pages&gt;859-64&lt;/pages&gt;&lt;volume&gt;425&lt;/volume&gt;&lt;number&gt;6960&lt;/number&gt;&lt;edition&gt;2003/10/24&lt;/edition&gt;&lt;keywords&gt;&lt;keyword&gt;Adenosine Triphosphate/metabolism&lt;/keyword&gt;&lt;keyword&gt;CDC2 Protein Kinase/*metabolism&lt;/keyword&gt;&lt;keyword&gt;*Cell Cycle&lt;/keyword&gt;&lt;keyword&gt;Consensus Sequence&lt;/keyword&gt;&lt;keyword&gt;Phosphorylation&lt;/keyword&gt;&lt;keyword&gt;Proteome/genetics/metabolism&lt;/keyword&gt;&lt;keyword&gt;Reproducibility of Results&lt;/keyword&gt;&lt;keyword&gt;Saccharomyces cerevisiae/*cytology/*enzymology/genetics/metabolism&lt;/keyword&gt;&lt;keyword&gt;Saccharomyces cerevisiae Proteins/genetics/*metabolism&lt;/keyword&gt;&lt;keyword&gt;Substrate Specificity&lt;/keyword&gt;&lt;/keywords&gt;&lt;dates&gt;&lt;year&gt;2003&lt;/year&gt;&lt;pub-dates&gt;&lt;date&gt;Oct 23&lt;/date&gt;&lt;/pub-dates&gt;&lt;/dates&gt;&lt;isbn&gt;1476-4687 (Electronic)&amp;#xD;0028-0836 (Linking)&lt;/isbn&gt;&lt;accession-num&gt;14574415&lt;/accession-num&gt;&lt;urls&gt;&lt;related-urls&gt;&lt;url&gt;https://www.ncbi.nlm.nih.gov/pubmed/14574415&lt;/url&gt;&lt;/related-urls&gt;&lt;/urls&gt;&lt;electronic-resource-num&gt;10.1038/nature02062&lt;/electronic-resource-num&gt;&lt;/record&gt;&lt;/Cite&gt;&lt;/EndNote&gt;</w:instrText>
-      </w:r>
-      <w:r>
-        <w:rPr/>
-      </w:r>
-      <w:r>
-        <w:rPr/>
-        <w:fldChar w:fldCharType="separate"/>
-      </w:r>
-      <w:r>
-        <w:rPr/>
-      </w:r>
-      <w:r>
-        <w:rPr>
-          <w:vertAlign w:val="superscript"/>
-        </w:rPr>
-        <w:t>6</w:t>
-      </w:r>
-      <w:r>
-        <w:rPr/>
-      </w:r>
-      <w:r>
-        <w:rPr/>
-        <w:fldChar w:fldCharType="end"/>
-      </w:r>
-      <w:r>
-        <w:rPr/>
-        <w:t xml:space="preserve"> or CDK1-dependent phosphosites</w:t>
-      </w:r>
-      <w:r>
-        <w:fldChar w:fldCharType="begin"/>
-      </w:r>
-      <w:r>
-        <w:rPr/>
-        <w:instrText>ADDIN EN.CITE</w:instrText>
-      </w:r>
-      <w:r>
-        <w:rPr/>
-      </w:r>
-      <w:r>
-        <w:fldChar w:fldCharType="begin"/>
-      </w:r>
-      <w:r>
-        <w:rPr/>
-        <w:instrText>ADDIN EN.CITE.DATA</w:instrText>
-      </w:r>
-      <w:r>
-        <w:rPr/>
-      </w:r>
-      <w:r>
-        <w:rPr/>
-        <w:fldChar w:fldCharType="separate"/>
-      </w:r>
-      <w:r>
-        <w:rPr/>
-      </w:r>
-      <w:r>
-        <w:rPr/>
-      </w:r>
-      <w:r>
-        <w:rPr/>
-        <w:fldChar w:fldCharType="end"/>
-      </w:r>
-      <w:r>
-        <w:rPr/>
-        <w:fldChar w:fldCharType="separate"/>
-      </w:r>
-      <w:r>
-        <w:rPr/>
-      </w:r>
-      <w:r>
-        <w:rPr>
-          <w:vertAlign w:val="superscript"/>
-        </w:rPr>
-        <w:t>28</w:t>
-      </w:r>
-      <w:r>
-        <w:rPr/>
-      </w:r>
-      <w:r>
-        <w:rPr/>
-        <w:fldChar w:fldCharType="end"/>
-      </w:r>
-      <w:r>
-        <w:rPr/>
-        <w:t xml:space="preserve"> which found enrichment in IDRs </w:t>
-      </w:r>
-      <w:r>
-        <w:fldChar w:fldCharType="begin"/>
-      </w:r>
-      <w:r>
-        <w:rPr/>
-        <w:instrText>ADDIN EN.CITE</w:instrText>
-      </w:r>
-      <w:r>
-        <w:rPr/>
-      </w:r>
-      <w:r>
-        <w:fldChar w:fldCharType="begin"/>
-      </w:r>
-      <w:r>
-        <w:rPr/>
-        <w:instrText>ADDIN EN.CITE.DATA</w:instrText>
-      </w:r>
-      <w:r>
-        <w:rPr/>
-      </w:r>
-      <w:r>
-        <w:rPr/>
-        <w:fldChar w:fldCharType="separate"/>
-      </w:r>
-      <w:r>
-        <w:rPr/>
-      </w:r>
-      <w:r>
-        <w:rPr/>
-      </w:r>
-      <w:r>
-        <w:rPr/>
-        <w:fldChar w:fldCharType="end"/>
-      </w:r>
-      <w:r>
-        <w:rPr/>
-        <w:fldChar w:fldCharType="separate"/>
-      </w:r>
-      <w:r>
-        <w:rPr/>
-      </w:r>
-      <w:r>
-        <w:rPr>
-          <w:vertAlign w:val="superscript"/>
-        </w:rPr>
-        <w:t>28,29</w:t>
-      </w:r>
-      <w:r>
-        <w:rPr/>
-      </w:r>
-      <w:r>
-        <w:rPr/>
-        <w:fldChar w:fldCharType="end"/>
-      </w:r>
-      <w:r>
-        <w:rPr/>
-        <w:t xml:space="preserve">, suggest that CDKs control different steps in the cell cycle by generally mediating IDR phosphorylation. </w:t>
-      </w:r>
-      <w:commentRangeStart w:id="20"/>
-      <w:r>
-        <w:rPr/>
-        <w:t>However, compositional bias might lead to false conclusions since sequence attributes of phosphorylation sites in general are similar to those found in IDRs</w:t>
-      </w:r>
-      <w:r>
-        <w:fldChar w:fldCharType="begin"/>
-      </w:r>
-      <w:r>
-        <w:rPr/>
-        <w:instrText>ADDIN EN.CITE &lt;EndNote&gt;&lt;Cite&gt;&lt;Author&gt;Iakoucheva&lt;/Author&gt;&lt;Year&gt;2004&lt;/Year&gt;&lt;RecNum&gt;191&lt;/RecNum&gt;&lt;DisplayText&gt;&lt;style face="superscript"&gt;31&lt;/style&gt;&lt;/DisplayText&gt;&lt;record&gt;&lt;rec-number&gt;191&lt;/rec-number&gt;&lt;foreign-keys&gt;&lt;key app="EN" db-id="re9wa2rd8zr5vne0dt4vtws4xzrfp5xzr9xt" timestamp="1594801837"&gt;191&lt;/key&gt;&lt;/foreign-keys&gt;&lt;ref-type name="Journal Article"&gt;17&lt;/ref-type&gt;&lt;contributors&gt;&lt;authors&gt;&lt;author&gt;Iakoucheva, L. M.&lt;/author&gt;&lt;author&gt;Radivojac, P.&lt;/author&gt;&lt;author&gt;Brown, C. J.&lt;/author&gt;&lt;author&gt;O&amp;apos;Connor, T. R.&lt;/author&gt;&lt;author&gt;Sikes, J. G.&lt;/author&gt;&lt;author&gt;Obradovic, Z.&lt;/author&gt;&lt;author&gt;Dunker, A. K.&lt;/author&gt;&lt;/authors&gt;&lt;/contributors&gt;&lt;auth-address&gt;School of Molecular Biosciences, Washington State University, Pullman, WA 99164, USA.&lt;/auth-address&gt;&lt;titles&gt;&lt;title&gt;The importance of intrinsic disorder for protein phosphorylation&lt;/title&gt;&lt;secondary-title&gt;Nucleic Acids Res&lt;/secondary-title&gt;&lt;/titles&gt;&lt;periodical&gt;&lt;full-title&gt;Nucleic Acids Res&lt;/full-title&gt;&lt;/periodical&gt;&lt;pages&gt;1037-49&lt;/pages&gt;&lt;volume&gt;32&lt;/volume&gt;&lt;number&gt;3&lt;/number&gt;&lt;edition&gt;2004/02/13&lt;/edition&gt;&lt;keywords&gt;&lt;keyword&gt;Amino Acids/analysis/chemistry&lt;/keyword&gt;&lt;keyword&gt;Animals&lt;/keyword&gt;&lt;keyword&gt;Databases, Protein&lt;/keyword&gt;&lt;keyword&gt;Internet&lt;/keyword&gt;&lt;keyword&gt;Phosphorylation&lt;/keyword&gt;&lt;keyword&gt;Proteins/*chemistry/*metabolism&lt;/keyword&gt;&lt;keyword&gt;Proteome/chemistry/metabolism&lt;/keyword&gt;&lt;keyword&gt;Reproducibility of Results&lt;/keyword&gt;&lt;keyword&gt;Sequence Analysis, Protein/*methods&lt;/keyword&gt;&lt;/keywords&gt;&lt;dates&gt;&lt;year&gt;2004&lt;/year&gt;&lt;/dates&gt;&lt;isbn&gt;1362-4962 (Electronic)&amp;#xD;0305-1048 (Linking)&lt;/isbn&gt;&lt;accession-num&gt;14960716&lt;/accession-num&gt;&lt;urls&gt;&lt;related-urls&gt;&lt;url&gt;https://www.ncbi.nlm.nih.gov/pubmed/14960716&lt;/url&gt;&lt;/related-urls&gt;&lt;/urls&gt;&lt;custom2&gt;PMC373391&lt;/custom2&gt;&lt;electronic-resource-num&gt;10.1093/nar/gkh253&lt;/electronic-resource-num&gt;&lt;/record&gt;&lt;/Cite&gt;&lt;/EndNote&gt;</w:instrText>
-      </w:r>
-      <w:r>
-        <w:rPr/>
-      </w:r>
-      <w:r>
-        <w:rPr/>
-        <w:fldChar w:fldCharType="separate"/>
-      </w:r>
-      <w:r>
-        <w:rPr/>
-      </w:r>
-      <w:r>
-        <w:rPr>
-          <w:vertAlign w:val="superscript"/>
-        </w:rPr>
-        <w:t>31</w:t>
-      </w:r>
-      <w:r>
-        <w:rPr/>
-      </w:r>
-      <w:r>
-        <w:rPr/>
-        <w:fldChar w:fldCharType="end"/>
-      </w:r>
-      <w:r>
-        <w:rPr/>
-        <w:t xml:space="preserve"> – thus, CDK targets might be no different from other phosphosites. Furthermore, determining the probability of any site to be in an IDR requires an estimation of the disordered fraction of the proteome. We therefore analysed intrinsic disorder in the entire proteomes, and in previously identified CDK targets, of budding yeast, </w:t>
-      </w:r>
-      <w:r>
-        <w:rPr>
-          <w:i/>
-          <w:iCs/>
-        </w:rPr>
-        <w:t>Xenopus</w:t>
-      </w:r>
-      <w:r>
-        <w:rPr/>
-        <w:t xml:space="preserve"> and human, as well as our oscillating phosphosites in </w:t>
-      </w:r>
-      <w:r>
-        <w:rPr>
-          <w:i/>
-          <w:iCs/>
-        </w:rPr>
-        <w:t>Xenopus.</w:t>
-      </w:r>
-      <w:r>
-        <w:rPr/>
-        <w:t xml:space="preserve"> To test the robustness of our conclusions, we compared 10 different prediction methods. The fraction of disordered residues in the yeast proteome ranged between X and 38% depending on the prediction method (</w:t>
-      </w:r>
-      <w:r>
-        <w:rPr>
-          <w:highlight w:val="yellow"/>
-        </w:rPr>
-        <w:t>Supplementary Figure 6a, b</w:t>
-      </w:r>
-      <w:r>
-        <w:rPr/>
-        <w:t>).</w:t>
-      </w:r>
-      <w:r>
-        <w:rPr/>
-      </w:r>
-      <w:commentRangeEnd w:id="20"/>
-      <w:r>
-        <w:commentReference w:id="20"/>
-      </w:r>
-      <w:r>
-        <w:rPr/>
-        <w:t xml:space="preserve"> With one exception (DisEMBL-HL), all methods gave a lower fraction of disordered residues in the yeast proteome than in </w:t>
-      </w:r>
-      <w:r>
-        <w:rPr>
-          <w:i/>
-          <w:iCs/>
-        </w:rPr>
-        <w:t>Xenopus</w:t>
-      </w:r>
-      <w:r>
-        <w:rPr/>
-        <w:t xml:space="preserve"> and human  </w:t>
-      </w:r>
-      <w:r>
-        <w:rPr>
-          <w:highlight w:val="yellow"/>
-        </w:rPr>
-        <w:t>(Supplementary Table X)</w:t>
-      </w:r>
-      <w:r>
-        <w:rPr/>
-        <w:t>, consistent with an increase in disorder in more complex organisms</w:t>
-      </w:r>
-      <w:r>
-        <w:fldChar w:fldCharType="begin"/>
-      </w:r>
-      <w:r>
-        <w:rPr/>
-        <w:instrText>ADDIN EN.CITE &lt;EndNote&gt;&lt;Cite&gt;&lt;Author&gt;Darling&lt;/Author&gt;&lt;Year&gt;2018&lt;/Year&gt;&lt;RecNum&gt;192&lt;/RecNum&gt;&lt;DisplayText&gt;&lt;style face="superscript"&gt;32&lt;/style&gt;&lt;/DisplayText&gt;&lt;record&gt;&lt;rec-number&gt;192&lt;/rec-number&gt;&lt;foreign-keys&gt;&lt;key app="EN" db-id="re9wa2rd8zr5vne0dt4vtws4xzrfp5xzr9xt" timestamp="1594801929"&gt;192&lt;/key&gt;&lt;/foreign-keys&gt;&lt;ref-type name="Journal Article"&gt;17&lt;/ref-type&gt;&lt;contributors&gt;&lt;authors&gt;&lt;author&gt;Darling, A. L.&lt;/author&gt;&lt;author&gt;Uversky, V. N.&lt;/author&gt;&lt;/authors&gt;&lt;/contributors&gt;&lt;auth-address&gt;Department of Molecular Medicine, USF Health Byrd Alzheimer&amp;apos;s Institute, Morsani College of Medicine, University of South Florida, Tampa, FL, United States.&amp;#xD;Laboratory of New Methods in Biology, Institute for Biological Instrumentation, Russian Academy of Sciences, Pushchino, Russia.&lt;/auth-address&gt;&lt;titles&gt;&lt;title&gt;Intrinsic Disorder and Posttranslational Modifications: The Darker Side of the Biological Dark Matter&lt;/title&gt;&lt;secondary-title&gt;Front Genet&lt;/secondary-title&gt;&lt;/titles&gt;&lt;periodical&gt;&lt;full-title&gt;Front Genet&lt;/full-title&gt;&lt;/periodical&gt;&lt;pages&gt;158&lt;/pages&gt;&lt;volume&gt;9&lt;/volume&gt;&lt;edition&gt;2018/05/22&lt;/edition&gt;&lt;keywords&gt;&lt;keyword&gt;intrinsically disordered protein regions&lt;/keyword&gt;&lt;keyword&gt;intrinsically disordered proteins&lt;/keyword&gt;&lt;keyword&gt;multifunctional proteins&lt;/keyword&gt;&lt;keyword&gt;posstranslational modifications&lt;/keyword&gt;&lt;keyword&gt;protein-protein interaction (PPI)&lt;/keyword&gt;&lt;/keywords&gt;&lt;dates&gt;&lt;year&gt;2018&lt;/year&gt;&lt;/dates&gt;&lt;isbn&gt;1664-8021 (Print)&amp;#xD;1664-8021 (Linking)&lt;/isbn&gt;&lt;accession-num&gt;29780404&lt;/accession-num&gt;&lt;urls&gt;&lt;related-urls&gt;&lt;url&gt;https://www.ncbi.nlm.nih.gov/pubmed/29780404&lt;/url&gt;&lt;/related-urls&gt;&lt;/urls&gt;&lt;custom2&gt;PMC5945825&lt;/custom2&gt;&lt;electronic-resource-num&gt;10.3389/fgene.2018.00158&lt;/electronic-resource-num&gt;&lt;/record&gt;&lt;/Cite&gt;&lt;/EndNote&gt;</w:instrText>
-      </w:r>
-      <w:r>
-        <w:rPr/>
-      </w:r>
-      <w:r>
-        <w:rPr/>
-        <w:fldChar w:fldCharType="separate"/>
-      </w:r>
-      <w:r>
-        <w:rPr/>
-      </w:r>
-      <w:r>
-        <w:rPr>
-          <w:vertAlign w:val="superscript"/>
-        </w:rPr>
-        <w:t>32</w:t>
-      </w:r>
-      <w:r>
-        <w:rPr/>
-      </w:r>
-      <w:r>
-        <w:rPr/>
-        <w:fldChar w:fldCharType="end"/>
-      </w:r>
-      <w:r>
-        <w:rPr/>
-        <w:t>. Serine, threonine, and proline are among the most enriched amino acids in predicted IDRs (</w:t>
-      </w:r>
-      <w:r>
-        <w:rPr>
-          <w:highlight w:val="yellow"/>
-        </w:rPr>
-        <w:t>Supplementary figure 6c</w:t>
-      </w:r>
-      <w:r>
-        <w:rPr/>
-        <w:t xml:space="preserve">), </w:t>
-      </w:r>
-      <w:commentRangeStart w:id="21"/>
-      <w:r>
-        <w:rPr/>
-        <w:t>highlighting a possible evolutionary selection for phosphorylation sites in intrinsically disordered regions, as well as the danger in defining CDK sites as intrinsically disordered without correcting for compositional bias.</w:t>
-      </w:r>
-      <w:commentRangeEnd w:id="21"/>
-      <w:r>
-        <w:commentReference w:id="21"/>
-      </w:r>
-      <w:r>
-        <w:rPr/>
-      </w:r>
+      <w:ins w:id="15" w:author="Unknown Author" w:date="2020-09-20T22:33:28Z">
+        <w:r>
+          <w:rPr>
+            <w:highlight w:val="green"/>
+          </w:rPr>
+          <w:t>We wondered which features of dynamic phosphosites direct their cell cycle-regulated phosphorylation. We observed they were enriched in intrinsic disorder (Figure 4a), which predicts phosphosites generally31. For testing this observation we first computationally analyzed intrinsic disorder in our entire dataset using the energy estimation-based predictor IUPred30.</w:t>
+        </w:r>
+      </w:ins>
     </w:p>
     <w:p>
       <w:pPr>
@@ -2185,237 +1985,14 @@
         <w:jc w:val="both"/>
         <w:rPr/>
       </w:pPr>
-      <w:r>
-        <w:rPr/>
-        <w:t xml:space="preserve">To define high-confidence CDK1 phosphosites </w:t>
-      </w:r>
-      <w:r>
-        <w:rPr>
-          <w:i/>
-          <w:iCs/>
-        </w:rPr>
-        <w:t>in vivo</w:t>
-      </w:r>
-      <w:r>
-        <w:rPr/>
-        <w:t xml:space="preserve">, we first intersected yeast data obtained using chemical genetics to identify CDK1 substrates </w:t>
-      </w:r>
-      <w:r>
-        <w:rPr>
-          <w:i/>
-          <w:iCs/>
-        </w:rPr>
-        <w:t>in vitro</w:t>
-      </w:r>
-      <w:r>
-        <w:rPr/>
-        <w:t xml:space="preserve"> </w:t>
-      </w:r>
-      <w:r>
-        <w:fldChar w:fldCharType="begin"/>
-      </w:r>
-      <w:r>
-        <w:rPr/>
-        <w:instrText>ADDIN ZOTERO_ITEM CSL_CITATION {"citationID":"LY6FdmmY","properties":{"formattedCitation":"\\super 3\\nosupersub{}","plainCitation":"3","noteIndex":0},"citationItems":[{"id":9049,"uris":["http://zotero.org/users/2234377/items/UUIE9LAJ"],"uri":["http://zotero.org/users/2234377/items/UUIE9LAJ"],"itemData":{"id":9049,"type":"article-journal","abstract":"The events of cell reproduction are governed by oscillations in the activities of cyclin-dependent kinases (Cdks). Cdks control the cell cycle by catalysing the transfer of phosphate from ATP to specific protein substrates. Despite their importance in cell-cycle control, few Cdk substrates have been identified. Here, we screened a budding yeast proteomic library for proteins that are directly phosphorylated by Cdk1 in whole-cell extracts. We identified about 200 Cdk1 substrates, several of which are phosphorylated in vivo in a Cdk1-dependent manner. The identities of these substrates reveal that Cdk1 employs a global regulatory strategy involving phosphorylation of other regulatory molecules as well as phosphorylation of the molecular machines that drive cell-cycle events. Detailed analysis of these substrates is likely to yield important insights into cell-cycle regulation.","archive_location":"14574415","container-title":"Nature","issue":"6960","note":"number: 6960","page":"859-64","title":"Targets of the cyclin-dependent kinase Cdk1","volume":"425","author":[{"family":"Ubersax","given":"J. A."},{"family":"Woodbury","given":"E. L."},{"family":"Quang","given":"P. N."},{"family":"Paraz","given":"M."},{"family":"Blethrow","given":"J. D."},{"family":"Shah","given":"K."},{"family":"Shokat","given":"K. M."},{"family":"Morgan","given":"D. O."}],"issued":{"date-parts":[["2003",10,23]]}}}],"schema":"https://github.com/citation-style-language/schema/raw/master/csl-citation.json"}</w:instrText>
-      </w:r>
-      <w:r>
-        <w:rPr/>
-      </w:r>
-      <w:r>
-        <w:rPr/>
-        <w:fldChar w:fldCharType="separate"/>
-      </w:r>
-      <w:r>
-        <w:rPr/>
-      </w:r>
-      <w:r>
-        <w:rPr>
-          <w:vertAlign w:val="superscript"/>
-          <w:lang w:val="en-GB"/>
-        </w:rPr>
-        <w:t>3</w:t>
-      </w:r>
-      <w:r>
-        <w:rPr/>
-      </w:r>
-      <w:r>
-        <w:rPr/>
-        <w:fldChar w:fldCharType="end"/>
-      </w:r>
-      <w:r>
-        <w:rPr/>
-        <w:t xml:space="preserve"> or CDK1-dependent phosphosites</w:t>
-      </w:r>
-      <w:r>
-        <w:rPr>
-          <w:i/>
-          <w:iCs/>
-        </w:rPr>
-        <w:t xml:space="preserve"> in vivo</w:t>
-      </w:r>
-      <w:r>
-        <w:rPr/>
-        <w:t xml:space="preserve"> </w:t>
-      </w:r>
-      <w:r>
-        <w:fldChar w:fldCharType="begin"/>
-      </w:r>
-      <w:r>
-        <w:rPr/>
-        <w:instrText>ADDIN ZOTERO_ITEM CSL_CITATION {"citationID":"d7i7dprN","properties":{"formattedCitation":"\\super 4\\nosupersub{}","plainCitation":"4","noteIndex":0},"citationItems":[{"id":3806,"uris":["http://zotero.org/users/2234377/items/6UW7XJTB"],"uri":["http://zotero.org/users/2234377/items/6UW7XJTB"],"itemData":{"id":3806,"type":"article-journal","abstract":"To explore the mechanisms and evolution of cell-cycle control, we analyzed the position and conservation of large numbers of phosphorylation sites for the cyclin-dependent kinase Cdk1 in the budding yeast Saccharomyces cerevisiae. We combined specific chemical inhibition of Cdk1 with quantitative mass spectrometry to identify the positions of 547 phosphorylation sites on 308 Cdk1 substrates in vivo. Comparisons of these substrates with orthologs throughout the ascomycete lineage revealed that the position of most phosphorylation sites is not conserved in evolution; instead, clusters of sites shift position in rapidly evolving disordered regions. We propose that the regulation of protein function by phosphorylation often depends on simple nonspecific mechanisms that disrupt or enhance protein-protein interactions. The gain or loss of phosphorylation sites in rapidly evolving regions could facilitate the evolution of kinase-signaling circuits.","archive_location":"19779198","container-title":"Science","DOI":"10.1126/science.1172867","ISSN":"1095-9203 (ELECTRONIC) 0036-8075 (LINKING)","issue":"5948","language":"eng","note":"number: 5948","page":"1682-6","title":"Global analysis of Cdk1 substrate phosphorylation sites provides insights into evolution","volume":"325","author":[{"family":"Holt","given":"L. J."},{"family":"Tuch","given":"B. B."},{"family":"Villen","given":"J."},{"family":"Johnson","given":"A. D."},{"family":"Gygi","given":"S. P."},{"family":"Morgan","given":"D. O."}],"issued":{"date-parts":[["2009",9,25]]}}}],"schema":"https://github.com/citation-style-language/schema/raw/master/csl-citation.json"}</w:instrText>
-      </w:r>
-      <w:r>
-        <w:rPr/>
-      </w:r>
-      <w:r>
-        <w:rPr/>
-        <w:fldChar w:fldCharType="separate"/>
-      </w:r>
-      <w:r>
-        <w:rPr/>
-      </w:r>
-      <w:r>
-        <w:rPr>
-          <w:vertAlign w:val="superscript"/>
-          <w:lang w:val="en-GB"/>
-        </w:rPr>
-        <w:t>4</w:t>
-      </w:r>
-      <w:r>
-        <w:rPr/>
-      </w:r>
-      <w:r>
-        <w:rPr/>
-        <w:fldChar w:fldCharType="end"/>
-      </w:r>
-      <w:r>
-        <w:rPr/>
-        <w:t xml:space="preserve">. We found that around half the CDK1 substrates defined </w:t>
-      </w:r>
-      <w:r>
-        <w:rPr>
-          <w:i/>
-          <w:iCs/>
-        </w:rPr>
-        <w:t>in vitro</w:t>
-      </w:r>
-      <w:r>
-        <w:rPr/>
-        <w:t xml:space="preserve"> were also phosphorylated in a CDK1-dependent manner </w:t>
-      </w:r>
-      <w:r>
-        <w:rPr>
-          <w:i/>
-          <w:iCs/>
-        </w:rPr>
-        <w:t>in vivo</w:t>
-      </w:r>
-      <w:r>
-        <w:rPr/>
-        <w:t>, while half of the latter sites do not present a minimal CDK1 consensus motif (S/TP), including around 20% of the intersection between the datasets (</w:t>
-      </w:r>
-      <w:r>
-        <w:rPr>
-          <w:highlight w:val="yellow"/>
-        </w:rPr>
-        <w:t>Supplementary figure 7a</w:t>
-      </w:r>
-      <w:r>
-        <w:rPr/>
-        <w:t xml:space="preserve">). This suggests that CDK1-mediated phosphorylation on sites other than S/TP may have been underestimated. All the methods predicted a significant enrichment of disordered residues among high confidence CDK1-mediated phosphosites (defined as the overlap between </w:t>
-      </w:r>
-      <w:r>
-        <w:rPr>
-          <w:i/>
-          <w:iCs/>
-        </w:rPr>
-        <w:t>in vitro</w:t>
-      </w:r>
-      <w:r>
-        <w:rPr/>
-        <w:t xml:space="preserve"> CDK1 substrates</w:t>
-      </w:r>
-      <w:r>
-        <w:fldChar w:fldCharType="begin"/>
-      </w:r>
-      <w:r>
-        <w:rPr/>
-        <w:instrText>ADDIN ZOTERO_ITEM CSL_CITATION {"citationID":"Y34UFvUT","properties":{"formattedCitation":"\\super 3\\nosupersub{}","plainCitation":"3","noteIndex":0},"citationItems":[{"id":9049,"uris":["http://zotero.org/users/2234377/items/UUIE9LAJ"],"uri":["http://zotero.org/users/2234377/items/UUIE9LAJ"],"itemData":{"id":9049,"type":"article-journal","abstract":"The events of cell reproduction are governed by oscillations in the activities of cyclin-dependent kinases (Cdks). Cdks control the cell cycle by catalysing the transfer of phosphate from ATP to specific protein substrates. Despite their importance in cell-cycle control, few Cdk substrates have been identified. Here, we screened a budding yeast proteomic library for proteins that are directly phosphorylated by Cdk1 in whole-cell extracts. We identified about 200 Cdk1 substrates, several of which are phosphorylated in vivo in a Cdk1-dependent manner. The identities of these substrates reveal that Cdk1 employs a global regulatory strategy involving phosphorylation of other regulatory molecules as well as phosphorylation of the molecular machines that drive cell-cycle events. Detailed analysis of these substrates is likely to yield important insights into cell-cycle regulation.","archive_location":"14574415","container-title":"Nature","issue":"6960","note":"number: 6960","page":"859-64","title":"Targets of the cyclin-dependent kinase Cdk1","volume":"425","author":[{"family":"Ubersax","given":"J. A."},{"family":"Woodbury","given":"E. L."},{"family":"Quang","given":"P. N."},{"family":"Paraz","given":"M."},{"family":"Blethrow","given":"J. D."},{"family":"Shah","given":"K."},{"family":"Shokat","given":"K. M."},{"family":"Morgan","given":"D. O."}],"issued":{"date-parts":[["2003",10,23]]}}}],"schema":"https://github.com/citation-style-language/schema/raw/master/csl-citation.json"}</w:instrText>
-      </w:r>
-      <w:r>
-        <w:rPr/>
-      </w:r>
-      <w:r>
-        <w:rPr/>
-        <w:fldChar w:fldCharType="separate"/>
-      </w:r>
-      <w:r>
-        <w:rPr/>
-      </w:r>
-      <w:r>
-        <w:rPr>
-          <w:vertAlign w:val="superscript"/>
-          <w:lang w:val="en-GB"/>
-        </w:rPr>
-        <w:t>3</w:t>
-      </w:r>
-      <w:r>
-        <w:rPr/>
-      </w:r>
-      <w:r>
-        <w:rPr/>
-        <w:fldChar w:fldCharType="end"/>
-      </w:r>
-      <w:r>
-        <w:rPr/>
-        <w:t xml:space="preserve"> and CDK1-dependent phosphosites</w:t>
-      </w:r>
-      <w:r>
-        <w:fldChar w:fldCharType="begin"/>
-      </w:r>
-      <w:r>
-        <w:rPr/>
-        <w:instrText>ADDIN ZOTERO_ITEM CSL_CITATION {"citationID":"0nJz1h7Z","properties":{"formattedCitation":"\\super 4\\nosupersub{}","plainCitation":"4","noteIndex":0},"citationItems":[{"id":3806,"uris":["http://zotero.org/users/2234377/items/6UW7XJTB"],"uri":["http://zotero.org/users/2234377/items/6UW7XJTB"],"itemData":{"id":3806,"type":"article-journal","abstract":"To explore the mechanisms and evolution of cell-cycle control, we analyzed the position and conservation of large numbers of phosphorylation sites for the cyclin-dependent kinase Cdk1 in the budding yeast Saccharomyces cerevisiae. We combined specific chemical inhibition of Cdk1 with quantitative mass spectrometry to identify the positions of 547 phosphorylation sites on 308 Cdk1 substrates in vivo. Comparisons of these substrates with orthologs throughout the ascomycete lineage revealed that the position of most phosphorylation sites is not conserved in evolution; instead, clusters of sites shift position in rapidly evolving disordered regions. We propose that the regulation of protein function by phosphorylation often depends on simple nonspecific mechanisms that disrupt or enhance protein-protein interactions. The gain or loss of phosphorylation sites in rapidly evolving regions could facilitate the evolution of kinase-signaling circuits.","archive_location":"19779198","container-title":"Science","DOI":"10.1126/science.1172867","ISSN":"1095-9203 (ELECTRONIC) 0036-8075 (LINKING)","issue":"5948","language":"eng","note":"number: 5948","page":"1682-6","title":"Global analysis of Cdk1 substrate phosphorylation sites provides insights into evolution","volume":"325","author":[{"family":"Holt","given":"L. J."},{"family":"Tuch","given":"B. B."},{"family":"Villen","given":"J."},{"family":"Johnson","given":"A. D."},{"family":"Gygi","given":"S. P."},{"family":"Morgan","given":"D. O."}],"issued":{"date-parts":[["2009",9,25]]}}}],"schema":"https://github.com/citation-style-language/schema/raw/master/csl-citation.json"}</w:instrText>
-      </w:r>
-      <w:r>
-        <w:rPr/>
-      </w:r>
-      <w:r>
-        <w:rPr/>
-        <w:fldChar w:fldCharType="separate"/>
-      </w:r>
-      <w:r>
-        <w:rPr/>
-      </w:r>
-      <w:r>
-        <w:rPr>
-          <w:vertAlign w:val="superscript"/>
-          <w:lang w:val="en-GB"/>
-        </w:rPr>
-        <w:t>4</w:t>
-      </w:r>
-      <w:r>
-        <w:rPr/>
-      </w:r>
-      <w:r>
-        <w:rPr/>
-        <w:fldChar w:fldCharType="end"/>
-      </w:r>
-      <w:r>
-        <w:rPr/>
-        <w:t xml:space="preserve">) both when comparing to the entire proteome (Supplementary Figure 7b) or to non-CDK phosphosites (Figure 4e). CDK substrates had about twice the density of canonical and minimal CDK1 consensus motifs as non-CDK substrates (Supplementary Figure 7c). The results were similar when analysing the 436 curated human CDK1-family phosphosites from the Phosphosite database (ref), and for our experimentally-determined </w:t>
-      </w:r>
-      <w:r>
-        <w:rPr>
-          <w:i/>
-          <w:iCs/>
-        </w:rPr>
-        <w:t xml:space="preserve">Xenopus </w:t>
-      </w:r>
-      <w:r>
-        <w:rPr/>
-        <w:t>oscillating sites on proteins that have homologues phosphorylated by CDKs in yeast or human (Figure 4e), suggesting conservation throughout eukaryotes.</w:t>
-      </w:r>
+      <w:ins w:id="17" w:author="Unknown Author" w:date="2020-09-20T22:33:28Z">
+        <w:r>
+          <w:rPr>
+            <w:highlight w:val="green"/>
+          </w:rPr>
+          <w:t xml:space="preserve">We then determined the number of phosphosites detected in predicted IDRs and compared it to the number of phosphosites expected according to the distribution of phosphorylatable residues (Figure 4b), taking into account the compositional bias of Ser and Thr towards disordered regions (Sup). Our identified phosphosites predominantly located to predicted IDRs, especially for proteins with at least one peptide displaying dynamic phosphorylation (Figure 4c, d). </w:t>
+        </w:r>
+      </w:ins>
     </w:p>
     <w:p>
       <w:pPr>
@@ -2425,35 +2002,14 @@
         <w:jc w:val="both"/>
         <w:rPr/>
       </w:pPr>
-      <w:commentRangeStart w:id="22"/>
-      <w:r>
-        <w:rPr/>
-        <w:t>As expected, ignoring compositional bias, minimal consensus motifs (S/TP) were significantly enriched in IDR even among phosphorylated proteins not identified as CDK1 substrates</w:t>
-      </w:r>
-      <w:ins w:id="2" w:author="Unknown Author" w:date="2020-08-18T23:33:09Z">
-        <w:r>
-          <w:rPr/>
+      <w:ins w:id="19" w:author="Unknown Author" w:date="2020-09-20T22:33:28Z">
+        <w:r>
+          <w:rPr>
+            <w:highlight w:val="green"/>
+          </w:rPr>
+          <w:t>To compare these results with already characterized CDK targets in other organisms, we first defined a high-confidence yeast CDK1 phosphosites from the intersections of data obtained using chemical genetics in vitro 3 and in vivo 4.  We found that around half the CDK1 substrates defined in vitro were also phosphorylated in a CDK1-dependent manner in vivo, while half of the latter sites do not present a minimal CDK1 consensus motif (S/TP), including around 20% of the intersection between the datasets (Supplementary figure 7a).</w:t>
         </w:r>
       </w:ins>
-      <w:commentRangeEnd w:id="22"/>
-      <w:r>
-        <w:commentReference w:id="22"/>
-      </w:r>
-      <w:r>
-        <w:rPr/>
-        <w:t xml:space="preserve"> (Figure 4f), but the proteins with the highest density of motifs in predicted IDR were all CDK1 targets. If preferential CDK-mediated phosphorylation in IDR is simply attributable to the increased fraction of phosphorylatable amino acids in IDR, then the same should be true for CDK-independent phosphosites. To test this, we generated a contingency table of the ratio of CDK-dependent to CDK-independent phosphorylated serine and threonine residues in both ordered and disordered regions for each CDK target. We then computed a compound ratio for all CDK targets, which should be &gt;1 if CDK phosphosites are preferentially located in IDR relative to other phosphosites. This was true for all IDR prediction methods in yeast, </w:t>
-      </w:r>
-      <w:r>
-        <w:rPr>
-          <w:i/>
-          <w:iCs/>
-        </w:rPr>
-        <w:t>Xenopus</w:t>
-      </w:r>
-      <w:r>
-        <w:rPr/>
-        <w:t xml:space="preserve"> and human (Fig 4g), confirming cross-species specific enrichment of CDK1/2-dependent phosphorylation in IDR.</w:t>
-      </w:r>
     </w:p>
     <w:p>
       <w:pPr>
@@ -2461,6 +2017,961 @@
         <w:spacing w:lineRule="auto" w:line="360"/>
         <w:ind w:firstLine="720"/>
         <w:jc w:val="both"/>
+        <w:rPr/>
+      </w:pPr>
+      <w:ins w:id="21" w:author="Unknown Author" w:date="2020-09-20T22:33:28Z">
+        <w:r>
+          <w:rPr>
+            <w:highlight w:val="green"/>
+          </w:rPr>
+          <w:t>We also generated a set of CDK1 subfamily targets for humans, from the combination of data extracted from PhosphoSite Plus (cite) and manually curated information from the bibliography.</w:t>
+        </w:r>
+      </w:ins>
+    </w:p>
+    <w:p>
+      <w:pPr>
+        <w:pStyle w:val="Normal"/>
+        <w:spacing w:lineRule="auto" w:line="360"/>
+        <w:ind w:firstLine="720"/>
+        <w:jc w:val="both"/>
+        <w:rPr/>
+      </w:pPr>
+      <w:ins w:id="23" w:author="Unknown Author" w:date="2020-09-20T22:33:28Z">
+        <w:r>
+          <w:rPr>
+            <w:highlight w:val="green"/>
+          </w:rPr>
+          <w:t>Of the 1843 phosphoproteins detected in xenopus, 303 overlapped with the 627 previously detected CDK1 targets in human. After the ANOVA analysis, out of the 646 proteins presenting dynamic phosphorylation, 148 coincides with previously detected CDk1 targets in human, although no obvious enrichment was observed for the different clusters (Figure 4e).</w:t>
+        </w:r>
+      </w:ins>
+    </w:p>
+    <w:p>
+      <w:pPr>
+        <w:pStyle w:val="Normal"/>
+        <w:spacing w:lineRule="auto" w:line="360"/>
+        <w:ind w:firstLine="720"/>
+        <w:jc w:val="both"/>
+        <w:rPr/>
+      </w:pPr>
+      <w:ins w:id="25" w:author="Unknown Author" w:date="2020-09-20T22:33:28Z">
+        <w:r>
+          <w:rPr>
+            <w:highlight w:val="green"/>
+          </w:rPr>
+          <w:t xml:space="preserve">At first sight, these data, and previous analyses of yeast in vitro CDK1 substrates6 or CDK1-dependent phosphosites28 which found enrichment in IDRs 28,29, suggest that CDKs control different steps in the cell cycle by generally mediating IDR phosphorylation. We sought to confirm this observation for CDK1 subfamily targets in yeast and human and explore if this behavior could be also observed in the dynamic phosphosites from our experiments . We utilized the percentage of disordered residues as a "per-protein" measurement of the structural state of a protein, and we compared previously identified CDK targets, of budding yeast and human, as well as all the ANOVA positive proteins in xenopus versus the rest of their respective phosphoproteomes (Fig 4e). These results show that for all the cases, CDK1 targets and the identified dynamic phosphoproteins from our study have a significant higher disordered amino acid fraction per protein than the rest of their phosphoproteomes,determined by three different disorder prediction methods. </w:t>
+        </w:r>
+      </w:ins>
+    </w:p>
+    <w:p>
+      <w:pPr>
+        <w:pStyle w:val="Normal"/>
+        <w:spacing w:lineRule="auto" w:line="360"/>
+        <w:ind w:firstLine="720"/>
+        <w:jc w:val="both"/>
+        <w:rPr/>
+      </w:pPr>
+      <w:ins w:id="27" w:author="Unknown Author" w:date="2020-09-20T22:33:28Z">
+        <w:r>
+          <w:rPr>
+            <w:highlight w:val="green"/>
+          </w:rPr>
+          <w:t>To test the robustness of our conclusions, we repeated the analysis with 10 different prediction methods. We observed that the fraction of disordered residues in the yeast proteome ranged between X and 38% depending on the prediction method (Supplementary Figure 6a, b). With one exception (DisEMBL-HL), all methods gave a lower fraction of disordered residues in the yeast proteome than in Xenopus and human  (Supplementary Table X), consistent with an increase in disorder in more complex organisms32.</w:t>
+        </w:r>
+      </w:ins>
+    </w:p>
+    <w:p>
+      <w:pPr>
+        <w:pStyle w:val="Normal"/>
+        <w:spacing w:lineRule="auto" w:line="360"/>
+        <w:ind w:firstLine="720"/>
+        <w:jc w:val="both"/>
+        <w:rPr/>
+      </w:pPr>
+      <w:ins w:id="29" w:author="Unknown Author" w:date="2020-09-20T22:33:28Z">
+        <w:r>
+          <w:rPr>
+            <w:highlight w:val="green"/>
+          </w:rPr>
+          <w:t>To confirm that CDK1 phosphorylation, or dynamic phosphorylation in the case of xenopus, is happening predominantly in disorder regions we calculated, for each CDK1 tareget or dynamic phosphoprotein, the ratio of the proportion of Ser and Thr phosphorylated in disordered and structures regions of the proteins. This value, called odds ratio, will take values greater than 1 when the phosphorylated Ser and Thr are enriched in disordered regions (Supp X). With an statistical test designed for stratiified data, we estimated the commom odds ratio for each set of proteins and for 3 differents disorder predictors. For all the cases the common odds ratios were greater than 1, with highly statistical significance (Figure 4h, Supp table X). This suggest that there is a tendency of CDK1 of phosphorylating residues in disordered regions, but this may be also a common characteristic of other kinases with cell-cycle dependent activities, since the dynamic phosphorylation in xenopus presents a similar behavior than CDK targets for yeast and humans.</w:t>
+        </w:r>
+      </w:ins>
+      <w:del w:id="30" w:author="Unknown Author" w:date="2020-09-20T20:20:23Z">
+        <w:r>
+          <w:rPr>
+            <w:highlight w:val="green"/>
+          </w:rPr>
+          <w:commentReference w:id="19"/>
+        </w:r>
+      </w:del>
+    </w:p>
+    <w:p>
+      <w:pPr>
+        <w:pStyle w:val="Normal"/>
+        <w:spacing w:lineRule="auto" w:line="360"/>
+        <w:ind w:firstLine="720"/>
+        <w:jc w:val="both"/>
+        <w:rPr>
+          <w:del w:id="94" w:author="Unknown Author" w:date="2020-09-20T22:33:19Z"/>
+        </w:rPr>
+      </w:pPr>
+      <w:del w:id="31" w:author="Unknown Author" w:date="2020-09-20T22:33:19Z">
+        <w:r>
+          <w:rPr/>
+          <w:delText xml:space="preserve">At first sight, these data, and previous analyses of yeast </w:delText>
+        </w:r>
+      </w:del>
+      <w:del w:id="32" w:author="Unknown Author" w:date="2020-09-20T22:33:19Z">
+        <w:r>
+          <w:rPr>
+            <w:i/>
+            <w:iCs/>
+          </w:rPr>
+          <w:delText>in vitro</w:delText>
+        </w:r>
+      </w:del>
+      <w:del w:id="33" w:author="Unknown Author" w:date="2020-09-20T22:33:19Z">
+        <w:r>
+          <w:rPr/>
+          <w:delText xml:space="preserve"> CDK1 substrates</w:delText>
+        </w:r>
+      </w:del>
+      <w:del w:id="34" w:author="Unknown Author" w:date="2020-09-20T22:33:19Z">
+        <w:r>
+          <w:fldChar w:fldCharType="begin"/>
+        </w:r>
+        <w:r>
+          <w:rPr/>
+        </w:r>
+      </w:del>
+      <w:del w:id="35" w:author="Unknown Author" w:date="2020-09-20T22:33:19Z">
+        <w:r>
+          <w:rPr/>
+        </w:r>
+      </w:del>
+      <w:del w:id="36" w:author="Unknown Author" w:date="2020-09-20T22:33:19Z">
+        <w:r>
+          <w:rPr>
+            <w:vertAlign w:val="superscript"/>
+          </w:rPr>
+          <w:delText>6</w:delText>
+        </w:r>
+      </w:del>
+      <w:del w:id="37" w:author="Unknown Author" w:date="2020-09-20T22:33:19Z">
+        <w:r>
+          <w:rPr/>
+          <w:delText xml:space="preserve"> or</w:delText>
+        </w:r>
+      </w:del>
+      <w:r>
+        <w:rPr/>
+        <w:fldChar w:fldCharType="separate"/>
+      </w:r>
+      <w:del w:id="38" w:author="Unknown Author" w:date="2020-09-20T22:33:19Z">
+        <w:r>
+          <w:rPr/>
+        </w:r>
+      </w:del>
+      <w:del w:id="39" w:author="Unknown Author" w:date="2020-09-20T22:33:19Z">
+        <w:r>
+          <w:rPr/>
+        </w:r>
+      </w:del>
+      <w:r>
+        <w:rPr/>
+        <w:fldChar w:fldCharType="end"/>
+      </w:r>
+      <w:del w:id="40" w:author="Unknown Author" w:date="2020-09-20T22:33:19Z">
+        <w:r>
+          <w:rPr/>
+          <w:delText xml:space="preserve"> CDK1-dependent phosphosites</w:delText>
+        </w:r>
+      </w:del>
+      <w:del w:id="41" w:author="Unknown Author" w:date="2020-09-20T22:33:19Z">
+        <w:r>
+          <w:fldChar w:fldCharType="begin"/>
+        </w:r>
+        <w:r>
+          <w:rPr/>
+        </w:r>
+      </w:del>
+      <w:del w:id="42" w:author="Unknown Author" w:date="2020-09-20T22:33:19Z">
+        <w:r>
+          <w:rPr/>
+        </w:r>
+      </w:del>
+      <w:del w:id="43" w:author="Unknown Author" w:date="2020-09-20T22:33:19Z">
+        <w:r>
+          <w:fldChar w:fldCharType="begin"/>
+        </w:r>
+        <w:r>
+          <w:rPr/>
+        </w:r>
+      </w:del>
+      <w:del w:id="44" w:author="Unknown Author" w:date="2020-09-20T22:33:19Z">
+        <w:r>
+          <w:rPr/>
+        </w:r>
+      </w:del>
+      <w:del w:id="45" w:author="Unknown Author" w:date="2020-09-20T22:33:19Z">
+        <w:r>
+          <w:rPr>
+            <w:vertAlign w:val="superscript"/>
+          </w:rPr>
+          <w:delText>28</w:delText>
+        </w:r>
+      </w:del>
+      <w:del w:id="46" w:author="Unknown Author" w:date="2020-09-20T22:33:19Z">
+        <w:r>
+          <w:rPr/>
+          <w:delText xml:space="preserve"> </w:delText>
+        </w:r>
+      </w:del>
+      <w:r>
+        <w:rPr/>
+        <w:fldChar w:fldCharType="separate"/>
+      </w:r>
+      <w:del w:id="47" w:author="Unknown Author" w:date="2020-09-20T22:33:19Z">
+        <w:r>
+          <w:rPr/>
+        </w:r>
+      </w:del>
+      <w:del w:id="48" w:author="Unknown Author" w:date="2020-09-20T22:33:19Z">
+        <w:r>
+          <w:rPr/>
+        </w:r>
+      </w:del>
+      <w:r>
+        <w:rPr/>
+        <w:fldChar w:fldCharType="end"/>
+      </w:r>
+      <w:del w:id="49" w:author="Unknown Author" w:date="2020-09-20T22:33:19Z">
+        <w:r>
+          <w:rPr/>
+          <w:delText>which</w:delText>
+        </w:r>
+      </w:del>
+      <w:r>
+        <w:rPr/>
+        <w:fldChar w:fldCharType="separate"/>
+      </w:r>
+      <w:del w:id="50" w:author="Unknown Author" w:date="2020-09-20T22:33:19Z">
+        <w:r>
+          <w:rPr/>
+        </w:r>
+      </w:del>
+      <w:del w:id="51" w:author="Unknown Author" w:date="2020-09-20T22:33:19Z">
+        <w:r>
+          <w:rPr/>
+        </w:r>
+      </w:del>
+      <w:r>
+        <w:rPr/>
+        <w:fldChar w:fldCharType="end"/>
+      </w:r>
+      <w:del w:id="52" w:author="Unknown Author" w:date="2020-09-20T22:33:19Z">
+        <w:r>
+          <w:rPr/>
+          <w:delText xml:space="preserve"> found enrichment in IDRs </w:delText>
+        </w:r>
+      </w:del>
+      <w:del w:id="53" w:author="Unknown Author" w:date="2020-09-20T22:33:19Z">
+        <w:r>
+          <w:fldChar w:fldCharType="begin"/>
+        </w:r>
+        <w:r>
+          <w:rPr/>
+        </w:r>
+      </w:del>
+      <w:del w:id="54" w:author="Unknown Author" w:date="2020-09-20T22:33:19Z">
+        <w:r>
+          <w:rPr/>
+        </w:r>
+      </w:del>
+      <w:del w:id="55" w:author="Unknown Author" w:date="2020-09-20T22:33:19Z">
+        <w:r>
+          <w:fldChar w:fldCharType="begin"/>
+        </w:r>
+        <w:r>
+          <w:rPr/>
+        </w:r>
+      </w:del>
+      <w:del w:id="56" w:author="Unknown Author" w:date="2020-09-20T22:33:19Z">
+        <w:r>
+          <w:rPr/>
+        </w:r>
+      </w:del>
+      <w:del w:id="57" w:author="Unknown Author" w:date="2020-09-20T22:33:19Z">
+        <w:r>
+          <w:rPr>
+            <w:vertAlign w:val="superscript"/>
+          </w:rPr>
+          <w:delText>28,</w:delText>
+        </w:r>
+      </w:del>
+      <w:r>
+        <w:rPr>
+          <w:vertAlign w:val="superscript"/>
+        </w:rPr>
+        <w:fldChar w:fldCharType="separate"/>
+      </w:r>
+      <w:del w:id="58" w:author="Unknown Author" w:date="2020-09-20T22:33:19Z">
+        <w:r>
+          <w:rPr>
+            <w:vertAlign w:val="superscript"/>
+          </w:rPr>
+        </w:r>
+      </w:del>
+      <w:del w:id="59" w:author="Unknown Author" w:date="2020-09-20T22:33:19Z">
+        <w:r>
+          <w:rPr>
+            <w:vertAlign w:val="superscript"/>
+          </w:rPr>
+        </w:r>
+      </w:del>
+      <w:r>
+        <w:rPr>
+          <w:vertAlign w:val="superscript"/>
+        </w:rPr>
+        <w:fldChar w:fldCharType="end"/>
+      </w:r>
+      <w:del w:id="60" w:author="Unknown Author" w:date="2020-09-20T22:33:19Z">
+        <w:r>
+          <w:rPr>
+            <w:vertAlign w:val="superscript"/>
+          </w:rPr>
+          <w:delText>29</w:delText>
+        </w:r>
+      </w:del>
+      <w:del w:id="61" w:author="Unknown Author" w:date="2020-09-20T22:33:19Z">
+        <w:r>
+          <w:rPr/>
+          <w:delText>, sugg</w:delText>
+        </w:r>
+      </w:del>
+      <w:r>
+        <w:rPr/>
+        <w:fldChar w:fldCharType="separate"/>
+      </w:r>
+      <w:del w:id="62" w:author="Unknown Author" w:date="2020-09-20T22:33:19Z">
+        <w:r>
+          <w:rPr/>
+        </w:r>
+      </w:del>
+      <w:del w:id="63" w:author="Unknown Author" w:date="2020-09-20T22:33:19Z">
+        <w:r>
+          <w:rPr/>
+        </w:r>
+      </w:del>
+      <w:r>
+        <w:rPr/>
+        <w:fldChar w:fldCharType="end"/>
+      </w:r>
+      <w:del w:id="64" w:author="Unknown Author" w:date="2020-09-20T22:33:19Z">
+        <w:r>
+          <w:rPr/>
+          <w:delText>est that CDKs control different steps in the cell cycle by generally mediating IDR phosphorylation. However, compositional bias might lead to false conclusions since sequence attributes of phosphorylation sites in general are similar to those found in IDRs</w:delText>
+        </w:r>
+      </w:del>
+      <w:del w:id="65" w:author="Unknown Author" w:date="2020-09-20T22:33:19Z">
+        <w:r>
+          <w:fldChar w:fldCharType="begin"/>
+        </w:r>
+        <w:r>
+          <w:rPr/>
+        </w:r>
+      </w:del>
+      <w:del w:id="66" w:author="Unknown Author" w:date="2020-09-20T22:33:19Z">
+        <w:r>
+          <w:rPr/>
+        </w:r>
+      </w:del>
+      <w:del w:id="67" w:author="Unknown Author" w:date="2020-09-20T22:33:19Z">
+        <w:r>
+          <w:rPr>
+            <w:vertAlign w:val="superscript"/>
+          </w:rPr>
+          <w:delText>31</w:delText>
+        </w:r>
+      </w:del>
+      <w:del w:id="68" w:author="Unknown Author" w:date="2020-09-20T22:33:19Z">
+        <w:r>
+          <w:rPr/>
+          <w:delText xml:space="preserve"> – </w:delText>
+        </w:r>
+      </w:del>
+      <w:r>
+        <w:rPr/>
+        <w:fldChar w:fldCharType="separate"/>
+      </w:r>
+      <w:del w:id="69" w:author="Unknown Author" w:date="2020-09-20T22:33:19Z">
+        <w:r>
+          <w:rPr/>
+        </w:r>
+      </w:del>
+      <w:del w:id="70" w:author="Unknown Author" w:date="2020-09-20T22:33:19Z">
+        <w:r>
+          <w:rPr/>
+        </w:r>
+      </w:del>
+      <w:r>
+        <w:rPr/>
+        <w:fldChar w:fldCharType="end"/>
+      </w:r>
+      <w:del w:id="71" w:author="Unknown Author" w:date="2020-09-20T22:33:19Z">
+        <w:r>
+          <w:rPr/>
+          <w:delText xml:space="preserve">thus, CDK targets might be no different from other phosphosites. Furthermore, determining the probability of any site to be in an IDR requires an estimation of the disordered fraction of the proteome. We therefore analysed intrinsic disorder in the entire proteomes, and in previously identified CDK targets, of budding yeast, </w:delText>
+        </w:r>
+      </w:del>
+      <w:del w:id="72" w:author="Unknown Author" w:date="2020-09-20T22:33:19Z">
+        <w:r>
+          <w:rPr>
+            <w:i/>
+            <w:iCs/>
+          </w:rPr>
+          <w:delText>Xenopus</w:delText>
+        </w:r>
+      </w:del>
+      <w:del w:id="73" w:author="Unknown Author" w:date="2020-09-20T22:33:19Z">
+        <w:r>
+          <w:rPr/>
+          <w:delText xml:space="preserve"> and human, as well as our oscillating phosphosites in </w:delText>
+        </w:r>
+      </w:del>
+      <w:del w:id="74" w:author="Unknown Author" w:date="2020-09-20T22:33:19Z">
+        <w:r>
+          <w:rPr>
+            <w:i/>
+            <w:iCs/>
+          </w:rPr>
+          <w:delText>Xenopus.</w:delText>
+        </w:r>
+      </w:del>
+      <w:del w:id="75" w:author="Unknown Author" w:date="2020-09-20T22:33:19Z">
+        <w:r>
+          <w:rPr/>
+          <w:delText xml:space="preserve"> To test the robustness of our conclusions, we compared 10 different prediction methods. The fraction of disordered residues in the yeast proteome ranged between X and 38% depending on the prediction method (</w:delText>
+        </w:r>
+      </w:del>
+      <w:del w:id="76" w:author="Unknown Author" w:date="2020-09-20T22:33:19Z">
+        <w:r>
+          <w:rPr>
+            <w:highlight w:val="yellow"/>
+          </w:rPr>
+          <w:delText>Supplementary Figure 6a, b</w:delText>
+        </w:r>
+      </w:del>
+      <w:del w:id="77" w:author="Unknown Author" w:date="2020-09-20T22:33:19Z">
+        <w:r>
+          <w:rPr/>
+          <w:delText>).</w:delText>
+        </w:r>
+      </w:del>
+      <w:del w:id="78" w:author="Unknown Author" w:date="2020-09-20T22:33:19Z">
+        <w:r>
+          <w:rPr/>
+          <w:commentReference w:id="20"/>
+        </w:r>
+      </w:del>
+      <w:del w:id="79" w:author="Unknown Author" w:date="2020-09-20T22:33:19Z">
+        <w:r>
+          <w:rPr/>
+          <w:delText xml:space="preserve"> With one exception (DisEMBL-HL), all methods gave a lower fraction of disordered residues in the yeast proteome than in </w:delText>
+        </w:r>
+      </w:del>
+      <w:del w:id="80" w:author="Unknown Author" w:date="2020-09-20T22:33:19Z">
+        <w:r>
+          <w:rPr>
+            <w:i/>
+            <w:iCs/>
+          </w:rPr>
+          <w:delText>Xenopus</w:delText>
+        </w:r>
+      </w:del>
+      <w:del w:id="81" w:author="Unknown Author" w:date="2020-09-20T22:33:19Z">
+        <w:r>
+          <w:rPr/>
+          <w:delText xml:space="preserve"> and human  </w:delText>
+        </w:r>
+      </w:del>
+      <w:del w:id="82" w:author="Unknown Author" w:date="2020-09-20T22:33:19Z">
+        <w:r>
+          <w:rPr>
+            <w:highlight w:val="yellow"/>
+          </w:rPr>
+          <w:delText>(Supplementary Table X)</w:delText>
+        </w:r>
+      </w:del>
+      <w:del w:id="83" w:author="Unknown Author" w:date="2020-09-20T22:33:19Z">
+        <w:r>
+          <w:rPr/>
+          <w:delText>, consistent with an increase in disorder in more complex organisms</w:delText>
+        </w:r>
+      </w:del>
+      <w:del w:id="84" w:author="Unknown Author" w:date="2020-09-20T22:33:19Z">
+        <w:r>
+          <w:fldChar w:fldCharType="begin"/>
+        </w:r>
+        <w:r>
+          <w:rPr/>
+        </w:r>
+      </w:del>
+      <w:del w:id="85" w:author="Unknown Author" w:date="2020-09-20T22:33:19Z">
+        <w:r>
+          <w:rPr/>
+        </w:r>
+      </w:del>
+      <w:del w:id="86" w:author="Unknown Author" w:date="2020-09-20T22:33:19Z">
+        <w:r>
+          <w:rPr>
+            <w:vertAlign w:val="superscript"/>
+          </w:rPr>
+          <w:delText>32</w:delText>
+        </w:r>
+      </w:del>
+      <w:del w:id="87" w:author="Unknown Author" w:date="2020-09-20T22:33:19Z">
+        <w:r>
+          <w:rPr/>
+          <w:delText>. S</w:delText>
+        </w:r>
+      </w:del>
+      <w:r>
+        <w:rPr/>
+        <w:fldChar w:fldCharType="separate"/>
+      </w:r>
+      <w:del w:id="88" w:author="Unknown Author" w:date="2020-09-20T22:33:19Z">
+        <w:r>
+          <w:rPr/>
+        </w:r>
+      </w:del>
+      <w:del w:id="89" w:author="Unknown Author" w:date="2020-09-20T22:33:19Z">
+        <w:r>
+          <w:rPr/>
+        </w:r>
+      </w:del>
+      <w:r>
+        <w:rPr/>
+        <w:fldChar w:fldCharType="end"/>
+      </w:r>
+      <w:del w:id="90" w:author="Unknown Author" w:date="2020-09-20T22:33:19Z">
+        <w:r>
+          <w:rPr/>
+          <w:delText>erine, threonine, and proline are among the most enriched amino acids in predicted IDRs (</w:delText>
+        </w:r>
+      </w:del>
+      <w:del w:id="91" w:author="Unknown Author" w:date="2020-09-20T22:33:19Z">
+        <w:r>
+          <w:rPr>
+            <w:highlight w:val="yellow"/>
+          </w:rPr>
+          <w:delText>Supplementary figure 6c</w:delText>
+        </w:r>
+      </w:del>
+      <w:del w:id="92" w:author="Unknown Author" w:date="2020-09-20T22:33:19Z">
+        <w:r>
+          <w:rPr/>
+          <w:delText>), highlighting a possible evolutionary selection for phosphorylation sites in intrinsically disordered regions, as well as the danger in defining CDK sites as intrinsically disordered without correcting for compositional bias.</w:delText>
+        </w:r>
+      </w:del>
+      <w:del w:id="93" w:author="Unknown Author" w:date="2020-09-20T22:33:19Z">
+        <w:r>
+          <w:rPr/>
+          <w:commentReference w:id="21"/>
+        </w:r>
+      </w:del>
+    </w:p>
+    <w:p>
+      <w:pPr>
+        <w:pStyle w:val="Normal"/>
+        <w:spacing w:lineRule="auto" w:line="360"/>
+        <w:ind w:firstLine="720"/>
+        <w:jc w:val="both"/>
+        <w:rPr>
+          <w:del w:id="140" w:author="Unknown Author" w:date="2020-09-20T22:33:19Z"/>
+        </w:rPr>
+      </w:pPr>
+      <w:del w:id="95" w:author="Unknown Author" w:date="2020-09-20T22:33:19Z">
+        <w:r>
+          <w:rPr/>
+          <w:delText xml:space="preserve">To define high-confidence CDK1 phosphosites </w:delText>
+        </w:r>
+      </w:del>
+      <w:del w:id="96" w:author="Unknown Author" w:date="2020-09-20T22:33:19Z">
+        <w:r>
+          <w:rPr>
+            <w:i/>
+            <w:iCs/>
+          </w:rPr>
+          <w:delText>in vivo</w:delText>
+        </w:r>
+      </w:del>
+      <w:del w:id="97" w:author="Unknown Author" w:date="2020-09-20T22:33:19Z">
+        <w:r>
+          <w:rPr/>
+          <w:delText xml:space="preserve">, we first intersected yeast data obtained using chemical genetics to identify CDK1 substrates </w:delText>
+        </w:r>
+      </w:del>
+      <w:del w:id="98" w:author="Unknown Author" w:date="2020-09-20T22:33:19Z">
+        <w:r>
+          <w:rPr>
+            <w:i/>
+            <w:iCs/>
+          </w:rPr>
+          <w:delText>in vitro</w:delText>
+        </w:r>
+      </w:del>
+      <w:del w:id="99" w:author="Unknown Author" w:date="2020-09-20T22:33:19Z">
+        <w:r>
+          <w:rPr/>
+          <w:delText xml:space="preserve"> </w:delText>
+        </w:r>
+      </w:del>
+      <w:del w:id="100" w:author="Unknown Author" w:date="2020-09-20T22:33:19Z">
+        <w:r>
+          <w:fldChar w:fldCharType="begin"/>
+        </w:r>
+        <w:r>
+          <w:rPr/>
+        </w:r>
+      </w:del>
+      <w:del w:id="101" w:author="Unknown Author" w:date="2020-09-20T22:33:19Z">
+        <w:r>
+          <w:rPr/>
+        </w:r>
+      </w:del>
+      <w:del w:id="102" w:author="Unknown Author" w:date="2020-09-20T22:33:19Z">
+        <w:r>
+          <w:rPr>
+            <w:vertAlign w:val="superscript"/>
+            <w:lang w:val="en-GB"/>
+          </w:rPr>
+          <w:delText>3</w:delText>
+        </w:r>
+      </w:del>
+      <w:del w:id="103" w:author="Unknown Author" w:date="2020-09-20T22:33:19Z">
+        <w:r>
+          <w:rPr/>
+          <w:delText xml:space="preserve"> or</w:delText>
+        </w:r>
+      </w:del>
+      <w:r>
+        <w:rPr/>
+        <w:fldChar w:fldCharType="separate"/>
+      </w:r>
+      <w:del w:id="104" w:author="Unknown Author" w:date="2020-09-20T22:33:19Z">
+        <w:r>
+          <w:rPr/>
+        </w:r>
+      </w:del>
+      <w:del w:id="105" w:author="Unknown Author" w:date="2020-09-20T22:33:19Z">
+        <w:r>
+          <w:rPr/>
+        </w:r>
+      </w:del>
+      <w:r>
+        <w:rPr/>
+        <w:fldChar w:fldCharType="end"/>
+      </w:r>
+      <w:del w:id="106" w:author="Unknown Author" w:date="2020-09-20T22:33:19Z">
+        <w:r>
+          <w:rPr/>
+          <w:delText xml:space="preserve"> CDK1-dependent phosphosites</w:delText>
+        </w:r>
+      </w:del>
+      <w:del w:id="107" w:author="Unknown Author" w:date="2020-09-20T22:33:19Z">
+        <w:r>
+          <w:rPr>
+            <w:i/>
+            <w:iCs/>
+          </w:rPr>
+          <w:delText xml:space="preserve"> in vivo</w:delText>
+        </w:r>
+      </w:del>
+      <w:del w:id="108" w:author="Unknown Author" w:date="2020-09-20T22:33:19Z">
+        <w:r>
+          <w:rPr/>
+          <w:delText xml:space="preserve"> </w:delText>
+        </w:r>
+      </w:del>
+      <w:del w:id="109" w:author="Unknown Author" w:date="2020-09-20T22:33:19Z">
+        <w:r>
+          <w:fldChar w:fldCharType="begin"/>
+        </w:r>
+        <w:r>
+          <w:rPr/>
+        </w:r>
+      </w:del>
+      <w:del w:id="110" w:author="Unknown Author" w:date="2020-09-20T22:33:19Z">
+        <w:r>
+          <w:rPr/>
+        </w:r>
+      </w:del>
+      <w:del w:id="111" w:author="Unknown Author" w:date="2020-09-20T22:33:19Z">
+        <w:r>
+          <w:rPr>
+            <w:vertAlign w:val="superscript"/>
+            <w:lang w:val="en-GB"/>
+          </w:rPr>
+          <w:delText>4</w:delText>
+        </w:r>
+      </w:del>
+      <w:del w:id="112" w:author="Unknown Author" w:date="2020-09-20T22:33:19Z">
+        <w:r>
+          <w:rPr/>
+          <w:delText>. W</w:delText>
+        </w:r>
+      </w:del>
+      <w:r>
+        <w:rPr/>
+        <w:fldChar w:fldCharType="separate"/>
+      </w:r>
+      <w:del w:id="113" w:author="Unknown Author" w:date="2020-09-20T22:33:19Z">
+        <w:r>
+          <w:rPr/>
+        </w:r>
+      </w:del>
+      <w:del w:id="114" w:author="Unknown Author" w:date="2020-09-20T22:33:19Z">
+        <w:r>
+          <w:rPr/>
+        </w:r>
+      </w:del>
+      <w:r>
+        <w:rPr/>
+        <w:fldChar w:fldCharType="end"/>
+      </w:r>
+      <w:del w:id="115" w:author="Unknown Author" w:date="2020-09-20T22:33:19Z">
+        <w:r>
+          <w:rPr/>
+          <w:delText xml:space="preserve">e found that around half the CDK1 substrates defined </w:delText>
+        </w:r>
+      </w:del>
+      <w:del w:id="116" w:author="Unknown Author" w:date="2020-09-20T22:33:19Z">
+        <w:r>
+          <w:rPr>
+            <w:i/>
+            <w:iCs/>
+          </w:rPr>
+          <w:delText>in vitro</w:delText>
+        </w:r>
+      </w:del>
+      <w:del w:id="117" w:author="Unknown Author" w:date="2020-09-20T22:33:19Z">
+        <w:r>
+          <w:rPr/>
+          <w:delText xml:space="preserve"> were also phosphorylated in a CDK1-dependent manner </w:delText>
+        </w:r>
+      </w:del>
+      <w:del w:id="118" w:author="Unknown Author" w:date="2020-09-20T22:33:19Z">
+        <w:r>
+          <w:rPr>
+            <w:i/>
+            <w:iCs/>
+          </w:rPr>
+          <w:delText>in vivo</w:delText>
+        </w:r>
+      </w:del>
+      <w:del w:id="119" w:author="Unknown Author" w:date="2020-09-20T22:33:19Z">
+        <w:r>
+          <w:rPr/>
+          <w:delText>, while half of the latter sites do not present a minimal CDK1 consensus motif (S/TP), including around 20% of the intersection between the datasets (</w:delText>
+        </w:r>
+      </w:del>
+      <w:del w:id="120" w:author="Unknown Author" w:date="2020-09-20T22:33:19Z">
+        <w:r>
+          <w:rPr>
+            <w:highlight w:val="yellow"/>
+          </w:rPr>
+          <w:delText>Supplementary figure 7a</w:delText>
+        </w:r>
+      </w:del>
+      <w:del w:id="121" w:author="Unknown Author" w:date="2020-09-20T22:33:19Z">
+        <w:r>
+          <w:rPr/>
+          <w:delText xml:space="preserve">). This suggests that CDK1-mediated phosphorylation on sites other than S/TP may have been underestimated. All the methods predicted a significant enrichment of disordered residues among high confidence CDK1-mediated phosphosites (defined as the overlap between </w:delText>
+        </w:r>
+      </w:del>
+      <w:del w:id="122" w:author="Unknown Author" w:date="2020-09-20T22:33:19Z">
+        <w:r>
+          <w:rPr>
+            <w:i/>
+            <w:iCs/>
+          </w:rPr>
+          <w:delText>in vitro</w:delText>
+        </w:r>
+      </w:del>
+      <w:del w:id="123" w:author="Unknown Author" w:date="2020-09-20T22:33:19Z">
+        <w:r>
+          <w:rPr/>
+          <w:delText xml:space="preserve"> CDK1 substrates</w:delText>
+        </w:r>
+      </w:del>
+      <w:del w:id="124" w:author="Unknown Author" w:date="2020-09-20T22:33:19Z">
+        <w:r>
+          <w:fldChar w:fldCharType="begin"/>
+        </w:r>
+        <w:r>
+          <w:rPr/>
+        </w:r>
+      </w:del>
+      <w:del w:id="125" w:author="Unknown Author" w:date="2020-09-20T22:33:19Z">
+        <w:r>
+          <w:rPr/>
+        </w:r>
+      </w:del>
+      <w:del w:id="126" w:author="Unknown Author" w:date="2020-09-20T22:33:19Z">
+        <w:r>
+          <w:rPr>
+            <w:vertAlign w:val="superscript"/>
+            <w:lang w:val="en-GB"/>
+          </w:rPr>
+          <w:delText>3</w:delText>
+        </w:r>
+      </w:del>
+      <w:del w:id="127" w:author="Unknown Author" w:date="2020-09-20T22:33:19Z">
+        <w:r>
+          <w:rPr/>
+          <w:delText xml:space="preserve"> an</w:delText>
+        </w:r>
+      </w:del>
+      <w:r>
+        <w:rPr/>
+        <w:fldChar w:fldCharType="separate"/>
+      </w:r>
+      <w:del w:id="128" w:author="Unknown Author" w:date="2020-09-20T22:33:19Z">
+        <w:r>
+          <w:rPr/>
+        </w:r>
+      </w:del>
+      <w:del w:id="129" w:author="Unknown Author" w:date="2020-09-20T22:33:19Z">
+        <w:r>
+          <w:rPr/>
+        </w:r>
+      </w:del>
+      <w:r>
+        <w:rPr/>
+        <w:fldChar w:fldCharType="end"/>
+      </w:r>
+      <w:del w:id="130" w:author="Unknown Author" w:date="2020-09-20T22:33:19Z">
+        <w:r>
+          <w:rPr/>
+          <w:delText>d CDK1-dependent phosphosites</w:delText>
+        </w:r>
+      </w:del>
+      <w:del w:id="131" w:author="Unknown Author" w:date="2020-09-20T22:33:19Z">
+        <w:r>
+          <w:fldChar w:fldCharType="begin"/>
+        </w:r>
+        <w:r>
+          <w:rPr/>
+        </w:r>
+      </w:del>
+      <w:del w:id="132" w:author="Unknown Author" w:date="2020-09-20T22:33:19Z">
+        <w:r>
+          <w:rPr/>
+        </w:r>
+      </w:del>
+      <w:del w:id="133" w:author="Unknown Author" w:date="2020-09-20T22:33:19Z">
+        <w:r>
+          <w:rPr>
+            <w:vertAlign w:val="superscript"/>
+            <w:lang w:val="en-GB"/>
+          </w:rPr>
+          <w:delText>4</w:delText>
+        </w:r>
+      </w:del>
+      <w:del w:id="134" w:author="Unknown Author" w:date="2020-09-20T22:33:19Z">
+        <w:r>
+          <w:rPr/>
+          <w:delText>) b</w:delText>
+        </w:r>
+      </w:del>
+      <w:r>
+        <w:rPr/>
+        <w:fldChar w:fldCharType="separate"/>
+      </w:r>
+      <w:del w:id="135" w:author="Unknown Author" w:date="2020-09-20T22:33:19Z">
+        <w:r>
+          <w:rPr/>
+        </w:r>
+      </w:del>
+      <w:del w:id="136" w:author="Unknown Author" w:date="2020-09-20T22:33:19Z">
+        <w:r>
+          <w:rPr/>
+        </w:r>
+      </w:del>
+      <w:r>
+        <w:rPr/>
+        <w:fldChar w:fldCharType="end"/>
+      </w:r>
+      <w:del w:id="137" w:author="Unknown Author" w:date="2020-09-20T22:33:19Z">
+        <w:r>
+          <w:rPr/>
+          <w:delText xml:space="preserve">oth when comparing to the entire proteome (Supplementary Figure 7b) or to non-CDK phosphosites (Figure 4e). CDK substrates had about twice the density of canonical and minimal CDK1 consensus motifs as non-CDK substrates (Supplementary Figure 7c). The results were similar when analysing the 436 curated human CDK1-family phosphosites from the Phosphosite database (ref), and for our experimentally-determined </w:delText>
+        </w:r>
+      </w:del>
+      <w:del w:id="138" w:author="Unknown Author" w:date="2020-09-20T22:33:19Z">
+        <w:r>
+          <w:rPr>
+            <w:i/>
+            <w:iCs/>
+          </w:rPr>
+          <w:delText xml:space="preserve">Xenopus </w:delText>
+        </w:r>
+      </w:del>
+      <w:del w:id="139" w:author="Unknown Author" w:date="2020-09-20T22:33:19Z">
+        <w:r>
+          <w:rPr/>
+          <w:delText>oscillating sites on proteins that have homologues phosphorylated by CDKs in yeast or human (Figure 4e), suggesting conservation throughout eukaryotes.</w:delText>
+        </w:r>
+      </w:del>
+    </w:p>
+    <w:p>
+      <w:pPr>
+        <w:pStyle w:val="Normal"/>
+        <w:spacing w:lineRule="auto" w:line="360"/>
+        <w:ind w:firstLine="720"/>
+        <w:jc w:val="both"/>
+        <w:rPr/>
+      </w:pPr>
+      <w:del w:id="141" w:author="Unknown Author" w:date="2020-09-20T22:33:19Z">
+        <w:r>
+          <w:rPr/>
+          <w:delText>As expected, ignoring compositional bias, minimal consensus motifs (S/TP) were significantly enriched in IDR even among phosphorylated proteins not identified as CDK1 substrates</w:delText>
+        </w:r>
+      </w:del>
+      <w:del w:id="142" w:author="Unknown Author" w:date="2020-09-20T22:33:19Z">
+        <w:r>
+          <w:rPr/>
+          <w:commentReference w:id="22"/>
+        </w:r>
+      </w:del>
+      <w:del w:id="143" w:author="Unknown Author" w:date="2020-09-20T22:33:19Z">
+        <w:r>
+          <w:rPr/>
+          <w:delText xml:space="preserve"> (Figure 4f), but the proteins with the highest density of motifs in predicted IDR were all CDK1 targets. If preferential CDK-mediated phosphorylation in IDR is simply attributable to the increased fraction of phosphorylatable amino acids in IDR, then the same should be true for CDK-independent phosphosites. To test this, we generated a contingency table of the ratio of CDK-dependent to CDK-independent phosphorylated serine and threonine residues in both ordered and disordered regions for each CDK target. We then computed a compound ratio for all CDK targets, which should be &gt;1 if CDK phosphosites are preferentially located in IDR relative to other phosphosites. This was true for all IDR prediction methods in yeast, </w:delText>
+        </w:r>
+      </w:del>
+      <w:del w:id="144" w:author="Unknown Author" w:date="2020-09-20T22:33:19Z">
+        <w:r>
+          <w:rPr>
+            <w:i/>
+            <w:iCs/>
+          </w:rPr>
+          <w:delText>Xenopus</w:delText>
+        </w:r>
+      </w:del>
+      <w:del w:id="145" w:author="Unknown Author" w:date="2020-09-20T22:33:19Z">
+        <w:r>
+          <w:rPr/>
+          <w:delText xml:space="preserve"> and human (Fig 4g), confirming cross-species specific enrichment of CDK1/2-dependent phosphorylation in IDR.</w:delText>
+        </w:r>
+      </w:del>
+    </w:p>
+    <w:p>
+      <w:pPr>
+        <w:pStyle w:val="Normal"/>
+        <w:spacing w:lineRule="auto" w:line="360"/>
+        <w:ind w:firstLine="720"/>
+        <w:jc w:val="both"/>
         <w:rPr>
           <w:b/>
           <w:b/>
@@ -2713,7 +3224,30 @@
       </w:r>
       <w:r>
         <w:rPr/>
-        <w:t xml:space="preserve">. By examining manual curated proteomics data from MLOs, we asked whether their components are represented among experimentally verified CDK substrates. We found that at least X (X%) CDK substrates have been identified as MLO components, which, since MLOs including highly abundant proteins of MLOs such as coilin (Cajal bodies), nucleophosmin (nucleoli), 53BP1 (53BP1 bodies) and PML (PML bodies) (Fig 4h). In these proteins, as in oscillating phosphosites </w:t>
+        <w:t xml:space="preserve">. By examining manual curated proteomics data from MLOs, we asked whether their components are represented among experimentally verified CDK substrates. We found that at least X (X%) CDK substrates have been identified as MLO components, which, since MLOs including highly abundant proteins of MLOs such as coilin (Cajal bodies), nucleophosmin (nucleoli), 53BP1 (53BP1 bodies) and PML (PML bodies) (Fig 4h). In these proteins, as in </w:t>
+      </w:r>
+      <w:del w:id="146" w:author="Unknown Author" w:date="2020-09-20T22:35:54Z">
+        <w:r>
+          <w:rPr/>
+          <w:delText>oscillating</w:delText>
+        </w:r>
+      </w:del>
+      <w:ins w:id="147" w:author="Unknown Author" w:date="2020-09-20T22:35:54Z">
+        <w:r>
+          <w:rPr>
+            <w:rFonts w:eastAsia="Times New Roman" w:cs="Times New Roman"/>
+            <w:color w:val="auto"/>
+            <w:kern w:val="0"/>
+            <w:sz w:val="24"/>
+            <w:szCs w:val="24"/>
+            <w:lang w:val="en-US" w:eastAsia="en-GB" w:bidi="ar-SA"/>
+          </w:rPr>
+          <w:t>dynamic</w:t>
+        </w:r>
+      </w:ins>
+      <w:r>
+        <w:rPr/>
+        <w:t xml:space="preserve"> phosphosites </w:t>
       </w:r>
       <w:r>
         <w:rPr>
@@ -2733,6 +3267,42 @@
         </w:rPr>
         <w:t xml:space="preserve"> </w:t>
       </w:r>
+      <w:ins w:id="148" w:author="Unknown Author" w:date="2020-09-20T22:36:22Z">
+        <w:r>
+          <w:rPr>
+            <w:b/>
+            <w:bCs/>
+          </w:rPr>
+          <w:t xml:space="preserve">Moreover, </w:t>
+        </w:r>
+      </w:ins>
+      <w:ins w:id="149" w:author="Unknown Author" w:date="2020-09-20T22:38:20Z">
+        <w:r>
+          <w:rPr>
+            <w:b/>
+            <w:bCs/>
+          </w:rPr>
+          <w:t>most of the proteins described to be participating in phase separated structures are common between both</w:t>
+        </w:r>
+      </w:ins>
+      <w:ins w:id="150" w:author="Unknown Author" w:date="2020-09-20T22:39:10Z">
+        <w:r>
+          <w:rPr>
+            <w:b/>
+            <w:bCs/>
+          </w:rPr>
+          <w:t xml:space="preserve"> sets of proteins, suggesting the existence of an evolutionary conserved </w:t>
+        </w:r>
+      </w:ins>
+      <w:ins w:id="151" w:author="Unknown Author" w:date="2020-09-20T22:40:12Z">
+        <w:r>
+          <w:rPr>
+            <w:b/>
+            <w:bCs/>
+          </w:rPr>
+          <w:t>mechanism for cell-cycle related phosphorylation.</w:t>
+        </w:r>
+      </w:ins>
     </w:p>
     <w:p>
       <w:pPr>
@@ -4470,6 +5040,39 @@
     <w:p>
       <w:r>
         <w:rPr>
+          <w:rFonts w:ascii="Calibri" w:hAnsi="Calibri" w:cs="" w:eastAsia="Calibri" w:asciiTheme="minorHAnsi" w:cstheme="minorBidi" w:eastAsiaTheme="minorHAnsi" w:hAnsiTheme="minorHAnsi"/>
+          <w:b w:val="false"/>
+          <w:bCs w:val="false"/>
+          <w:i w:val="false"/>
+          <w:iCs w:val="false"/>
+          <w:caps w:val="false"/>
+          <w:smallCaps w:val="false"/>
+          <w:strike w:val="false"/>
+          <w:dstrike w:val="false"/>
+          <w:outline w:val="false"/>
+          <w:shadow w:val="false"/>
+          <w:emboss w:val="false"/>
+          <w:imprint w:val="false"/>
+          <w:color w:val="auto"/>
+          <w:spacing w:val="0"/>
+          <w:w w:val="100"/>
+          <w:kern w:val="0"/>
+          <w:position w:val="0"/>
+          <w:sz w:val="20"/>
+          <w:szCs w:val="22"/>
+          <w:u w:val="none"/>
+          <w:vertAlign w:val="baseline"/>
+          <w:em w:val="none"/>
+          <w:lang w:bidi="ar-SA" w:val="en-US" w:eastAsia="en-US"/>
+        </w:rPr>
+        <w:t>Corrected</w:t>
+      </w:r>
+    </w:p>
+  </w:comment>
+  <w:comment w:id="2" w:author="Unknown Author" w:date="2020-08-18T07:46:33Z" w:initials="">
+    <w:p>
+      <w:r>
+        <w:rPr>
           <w:rFonts w:cs="" w:ascii="Calibri" w:hAnsi="Calibri" w:eastAsia="Calibri"/>
           <w:b w:val="false"/>
           <w:bCs w:val="false"/>
@@ -4496,11 +5099,49 @@
           <w:em w:val="none"/>
           <w:lang w:val="en-US" w:bidi="ar-SA" w:eastAsia="en-US"/>
         </w:rPr>
-        <w:t>179 of 150</w:t>
-      </w:r>
-    </w:p>
-  </w:comment>
-  <w:comment w:id="2" w:author="Unknown Author" w:date="2020-08-18T07:46:33Z" w:initials="">
+        <w:t xml:space="preserve"> 747 (iupred) out of 1032</w:t>
+      </w:r>
+    </w:p>
+    <w:p>
+      <w:r>
+        <w:rPr>
+          <w:rFonts w:cs="" w:ascii="Calibri" w:hAnsi="Calibri" w:eastAsia="Calibri"/>
+          <w:b w:val="false"/>
+          <w:bCs w:val="false"/>
+          <w:i w:val="false"/>
+          <w:iCs w:val="false"/>
+          <w:caps w:val="false"/>
+          <w:smallCaps w:val="false"/>
+          <w:strike w:val="false"/>
+          <w:dstrike w:val="false"/>
+          <w:outline w:val="false"/>
+          <w:shadow w:val="false"/>
+          <w:emboss w:val="false"/>
+          <w:imprint w:val="false"/>
+          <w:color w:val="auto"/>
+          <w:spacing w:val="0"/>
+          <w:w w:val="100"/>
+          <w:kern w:val="0"/>
+          <w:position w:val="0"/>
+          <w:sz w:val="20"/>
+          <w:sz w:val="20"/>
+          <w:szCs w:val="22"/>
+          <w:u w:val="none"/>
+          <w:vertAlign w:val="baseline"/>
+          <w:em w:val="none"/>
+          <w:lang w:bidi="ar-SA" w:val="en-US" w:eastAsia="en-US"/>
+        </w:rPr>
+        <w:t>(72,38%)</w:t>
+      </w:r>
+    </w:p>
+    <w:p>
+      <w:r>
+        <w:rPr>
+          <w:rFonts w:ascii="Liberation Serif" w:hAnsi="Liberation Serif" w:eastAsia="DejaVu Sans" w:cs="DejaVu Sans"/>
+          <w:lang w:val="en-US" w:eastAsia="en-US" w:bidi="en-US"/>
+        </w:rPr>
+      </w:r>
+    </w:p>
     <w:p>
       <w:r>
         <w:rPr>
@@ -4529,64 +5170,7 @@
           <w:em w:val="none"/>
           <w:lang w:val="en-US" w:eastAsia="en-US" w:bidi="ar-SA"/>
         </w:rPr>
-        <w:t>Hard counts.</w:t>
-      </w:r>
-      <w:r>
-        <w:rPr>
-          <w:rFonts w:eastAsia="Calibri" w:ascii="Calibri" w:hAnsi="Calibri" w:cs=""/>
-          <w:b w:val="false"/>
-          <w:bCs w:val="false"/>
-          <w:i w:val="false"/>
-          <w:iCs w:val="false"/>
-          <w:caps w:val="false"/>
-          <w:smallCaps w:val="false"/>
-          <w:strike w:val="false"/>
-          <w:dstrike w:val="false"/>
-          <w:outline w:val="false"/>
-          <w:shadow w:val="false"/>
-          <w:emboss w:val="false"/>
-          <w:imprint w:val="false"/>
-          <w:color w:val="auto"/>
-          <w:spacing w:val="0"/>
-          <w:w w:val="100"/>
-          <w:kern w:val="0"/>
-          <w:position w:val="0"/>
-          <w:sz w:val="20"/>
-          <w:szCs w:val="22"/>
-          <w:u w:val="none"/>
-          <w:vertAlign w:val="baseline"/>
-          <w:em w:val="none"/>
-          <w:lang w:val="en-US" w:eastAsia="en-US" w:bidi="ar-SA"/>
-        </w:rPr>
-      </w:r>
-      <w:r>
-        <w:rPr>
-          <w:rFonts w:eastAsia="Calibri" w:ascii="Calibri" w:hAnsi="Calibri" w:cs=""/>
-          <w:b w:val="false"/>
-          <w:bCs w:val="false"/>
-          <w:i w:val="false"/>
-          <w:iCs w:val="false"/>
-          <w:caps w:val="false"/>
-          <w:smallCaps w:val="false"/>
-          <w:strike w:val="false"/>
-          <w:dstrike w:val="false"/>
-          <w:outline w:val="false"/>
-          <w:shadow w:val="false"/>
-          <w:emboss w:val="false"/>
-          <w:imprint w:val="false"/>
-          <w:color w:val="auto"/>
-          <w:spacing w:val="0"/>
-          <w:w w:val="100"/>
-          <w:kern w:val="0"/>
-          <w:position w:val="0"/>
-          <w:sz w:val="20"/>
-          <w:szCs w:val="22"/>
-          <w:u w:val="none"/>
-          <w:vertAlign w:val="baseline"/>
-          <w:em w:val="none"/>
-          <w:lang w:val="en-US" w:eastAsia="en-US" w:bidi="ar-SA"/>
-        </w:rPr>
-        <w:t>128 of the 179</w:t>
+        <w:t>This was for oscillating: 128 of the 179</w:t>
       </w:r>
     </w:p>
     <w:p>
@@ -4626,679 +5210,6 @@
     <w:p>
       <w:r>
         <w:rPr>
-          <w:rFonts w:eastAsia="Calibri" w:cstheme="minorBidi" w:eastAsiaTheme="minorHAnsi" w:cs="" w:ascii="Calibri" w:hAnsi="Calibri"/>
-          <w:b w:val="false"/>
-          <w:bCs w:val="false"/>
-          <w:i w:val="false"/>
-          <w:iCs w:val="false"/>
-          <w:caps w:val="false"/>
-          <w:smallCaps w:val="false"/>
-          <w:strike w:val="false"/>
-          <w:dstrike w:val="false"/>
-          <w:outline w:val="false"/>
-          <w:shadow w:val="false"/>
-          <w:emboss w:val="false"/>
-          <w:imprint w:val="false"/>
-          <w:color w:val="auto"/>
-          <w:spacing w:val="0"/>
-          <w:w w:val="100"/>
-          <w:kern w:val="0"/>
-          <w:position w:val="0"/>
-          <w:sz w:val="20"/>
-          <w:szCs w:val="22"/>
-          <w:u w:val="none"/>
-          <w:vertAlign w:val="baseline"/>
-          <w:em w:val="none"/>
-          <w:lang w:bidi="ar-SA" w:eastAsia="en-US" w:val="en-US"/>
-        </w:rPr>
-        <w:t>50%</w:t>
-      </w:r>
-    </w:p>
-  </w:comment>
-  <w:comment w:id="4" w:author="Unknown Author" w:date="2020-08-18T22:39:26Z" w:initials="">
-    <w:p>
-      <w:r>
-        <w:rPr>
-          <w:rFonts w:eastAsia="Calibri" w:cstheme="minorBidi" w:eastAsiaTheme="minorHAnsi" w:cs="" w:ascii="Calibri" w:hAnsi="Calibri"/>
-          <w:b w:val="false"/>
-          <w:bCs w:val="false"/>
-          <w:i w:val="false"/>
-          <w:iCs w:val="false"/>
-          <w:caps w:val="false"/>
-          <w:smallCaps w:val="false"/>
-          <w:strike w:val="false"/>
-          <w:dstrike w:val="false"/>
-          <w:outline w:val="false"/>
-          <w:shadow w:val="false"/>
-          <w:emboss w:val="false"/>
-          <w:imprint w:val="false"/>
-          <w:color w:val="auto"/>
-          <w:spacing w:val="0"/>
-          <w:w w:val="100"/>
-          <w:kern w:val="0"/>
-          <w:position w:val="0"/>
-          <w:sz w:val="20"/>
-          <w:szCs w:val="22"/>
-          <w:u w:val="none"/>
-          <w:vertAlign w:val="baseline"/>
-          <w:em w:val="none"/>
-          <w:lang w:bidi="ar-SA" w:eastAsia="en-US" w:val="en-US"/>
-        </w:rPr>
-        <w:t>10</w:t>
-      </w:r>
-    </w:p>
-  </w:comment>
-  <w:comment w:id="5" w:author="Unknown Author" w:date="2020-08-18T22:46:07Z" w:initials="">
-    <w:p>
-      <w:r>
-        <w:rPr>
-          <w:rFonts w:eastAsia="Calibri" w:cstheme="minorBidi" w:eastAsiaTheme="minorHAnsi" w:cs="" w:ascii="Calibri" w:hAnsi="Calibri"/>
-          <w:b w:val="false"/>
-          <w:bCs w:val="false"/>
-          <w:i w:val="false"/>
-          <w:iCs w:val="false"/>
-          <w:caps w:val="false"/>
-          <w:smallCaps w:val="false"/>
-          <w:strike w:val="false"/>
-          <w:dstrike w:val="false"/>
-          <w:outline w:val="false"/>
-          <w:shadow w:val="false"/>
-          <w:emboss w:val="false"/>
-          <w:imprint w:val="false"/>
-          <w:color w:val="auto"/>
-          <w:spacing w:val="0"/>
-          <w:w w:val="100"/>
-          <w:kern w:val="0"/>
-          <w:position w:val="0"/>
-          <w:sz w:val="20"/>
-          <w:szCs w:val="22"/>
-          <w:u w:val="none"/>
-          <w:vertAlign w:val="baseline"/>
-          <w:em w:val="none"/>
-          <w:lang w:bidi="ar-SA" w:eastAsia="en-US" w:val="en-US"/>
-        </w:rPr>
-        <w:t>I haven’t ran this yet bkg vs bkg</w:t>
-      </w:r>
-    </w:p>
-  </w:comment>
-  <w:comment w:id="6" w:author="Unknown Author" w:date="2020-08-18T22:48:36Z" w:initials="">
-    <w:p>
-      <w:r>
-        <w:rPr>
-          <w:rFonts w:eastAsia="Calibri" w:cstheme="minorBidi" w:eastAsiaTheme="minorHAnsi" w:cs="" w:ascii="Calibri" w:hAnsi="Calibri"/>
-          <w:b w:val="false"/>
-          <w:bCs w:val="false"/>
-          <w:i w:val="false"/>
-          <w:iCs w:val="false"/>
-          <w:caps w:val="false"/>
-          <w:smallCaps w:val="false"/>
-          <w:strike w:val="false"/>
-          <w:dstrike w:val="false"/>
-          <w:outline w:val="false"/>
-          <w:shadow w:val="false"/>
-          <w:emboss w:val="false"/>
-          <w:imprint w:val="false"/>
-          <w:color w:val="auto"/>
-          <w:spacing w:val="0"/>
-          <w:w w:val="100"/>
-          <w:kern w:val="0"/>
-          <w:position w:val="0"/>
-          <w:sz w:val="20"/>
-          <w:szCs w:val="22"/>
-          <w:u w:val="none"/>
-          <w:vertAlign w:val="baseline"/>
-          <w:em w:val="none"/>
-          <w:lang w:bidi="ar-SA" w:eastAsia="en-US" w:val="en-US"/>
-        </w:rPr>
-        <w:t>done</w:t>
-      </w:r>
-    </w:p>
-  </w:comment>
-  <w:comment w:id="7" w:author="Unknown Author" w:date="2020-08-18T22:50:05Z" w:initials="">
-    <w:p>
-      <w:r>
-        <w:rPr>
-          <w:rFonts w:eastAsia="Calibri" w:cstheme="minorBidi" w:eastAsiaTheme="minorHAnsi" w:cs="" w:ascii="Calibri" w:hAnsi="Calibri"/>
-          <w:b w:val="false"/>
-          <w:bCs w:val="false"/>
-          <w:i w:val="false"/>
-          <w:iCs w:val="false"/>
-          <w:caps w:val="false"/>
-          <w:smallCaps w:val="false"/>
-          <w:strike w:val="false"/>
-          <w:dstrike w:val="false"/>
-          <w:outline w:val="false"/>
-          <w:shadow w:val="false"/>
-          <w:emboss w:val="false"/>
-          <w:imprint w:val="false"/>
-          <w:color w:val="auto"/>
-          <w:spacing w:val="0"/>
-          <w:w w:val="100"/>
-          <w:kern w:val="0"/>
-          <w:position w:val="0"/>
-          <w:sz w:val="20"/>
-          <w:szCs w:val="22"/>
-          <w:u w:val="none"/>
-          <w:vertAlign w:val="baseline"/>
-          <w:em w:val="none"/>
-          <w:lang w:bidi="ar-SA" w:eastAsia="en-US" w:val="en-US"/>
-        </w:rPr>
-        <w:t>Some polishing’s needed</w:t>
-      </w:r>
-    </w:p>
-  </w:comment>
-  <w:comment w:id="8" w:author="Unknown Author" w:date="2020-08-18T22:58:22Z" w:initials="">
-    <w:p>
-      <w:r>
-        <w:rPr>
-          <w:rFonts w:eastAsia="Calibri" w:cstheme="minorBidi" w:eastAsiaTheme="minorHAnsi" w:cs="" w:ascii="Calibri" w:hAnsi="Calibri"/>
-          <w:b w:val="false"/>
-          <w:bCs w:val="false"/>
-          <w:i w:val="false"/>
-          <w:iCs w:val="false"/>
-          <w:caps w:val="false"/>
-          <w:smallCaps w:val="false"/>
-          <w:strike w:val="false"/>
-          <w:dstrike w:val="false"/>
-          <w:outline w:val="false"/>
-          <w:shadow w:val="false"/>
-          <w:emboss w:val="false"/>
-          <w:imprint w:val="false"/>
-          <w:color w:val="auto"/>
-          <w:spacing w:val="0"/>
-          <w:w w:val="100"/>
-          <w:kern w:val="0"/>
-          <w:position w:val="0"/>
-          <w:sz w:val="20"/>
-          <w:szCs w:val="22"/>
-          <w:u w:val="none"/>
-          <w:vertAlign w:val="baseline"/>
-          <w:em w:val="none"/>
-          <w:lang w:bidi="ar-SA" w:eastAsia="en-US" w:val="en-US"/>
-        </w:rPr>
-        <w:t>83,79888 %</w:t>
-      </w:r>
-    </w:p>
-    <w:p>
-      <w:r>
-        <w:rPr>
-          <w:rFonts w:eastAsia="Calibri" w:cstheme="minorBidi" w:eastAsiaTheme="minorHAnsi" w:cs="" w:ascii="Calibri" w:hAnsi="Calibri"/>
-          <w:b w:val="false"/>
-          <w:bCs w:val="false"/>
-          <w:i w:val="false"/>
-          <w:iCs w:val="false"/>
-          <w:caps w:val="false"/>
-          <w:smallCaps w:val="false"/>
-          <w:strike w:val="false"/>
-          <w:dstrike w:val="false"/>
-          <w:outline w:val="false"/>
-          <w:shadow w:val="false"/>
-          <w:emboss w:val="false"/>
-          <w:imprint w:val="false"/>
-          <w:color w:val="auto"/>
-          <w:spacing w:val="0"/>
-          <w:w w:val="100"/>
-          <w:kern w:val="0"/>
-          <w:position w:val="0"/>
-          <w:sz w:val="20"/>
-          <w:szCs w:val="22"/>
-          <w:u w:val="none"/>
-          <w:vertAlign w:val="baseline"/>
-          <w:em w:val="none"/>
-          <w:lang w:bidi="ar-SA" w:eastAsia="en-US" w:val="en-US"/>
-        </w:rPr>
-        <w:t>150/179</w:t>
-      </w:r>
-    </w:p>
-  </w:comment>
-  <w:comment w:id="10" w:author="Microsoft Office User" w:date="2020-05-08T11:16:00Z" w:initials="MOU">
-    <w:p>
-      <w:r>
-        <w:rPr>
-          <w:rFonts w:ascii="Liberation Serif" w:hAnsi="Liberation Serif" w:eastAsia="DejaVu Sans" w:cs="DejaVu Sans"/>
-          <w:lang w:val="en-US" w:eastAsia="en-US" w:bidi="en-US"/>
-        </w:rPr>
-        <w:t>Since the NPC/RNA binding, and chromatin remodeling groups were also part of cluster A, does this indicate that there might be a switch, from dephosphorylation of some sites/ complexes and oscillating phosphorylation of others? This merits at least a comment, I think, otherwise it is confusing</w:t>
-      </w:r>
-    </w:p>
-    <w:p>
-      <w:r>
-        <w:rPr>
-          <w:rFonts w:ascii="Liberation Serif" w:hAnsi="Liberation Serif" w:eastAsia="DejaVu Sans" w:cs="DejaVu Sans"/>
-          <w:lang w:val="en-US" w:eastAsia="en-US" w:bidi="en-US"/>
-        </w:rPr>
-      </w:r>
-    </w:p>
-  </w:comment>
-  <w:comment w:id="9" w:author="Valverde Barrantes, J.M. (Juan Manuel)" w:date="2020-07-10T17:45:00Z" w:initials="VBJ(M">
-    <w:p>
-      <w:r>
-        <w:rPr>
-          <w:rFonts w:ascii="Liberation Serif" w:hAnsi="Liberation Serif" w:eastAsia="DejaVu Sans" w:cs="DejaVu Sans"/>
-          <w:lang w:val="en-US" w:eastAsia="en-US" w:bidi="en-US"/>
-        </w:rPr>
-        <w:t xml:space="preserve">I leave this comment behind because I have not yet addressed it. </w:t>
-      </w:r>
-    </w:p>
-  </w:comment>
-  <w:comment w:id="11" w:author="Unknown Author" w:date="2020-08-18T22:57:15Z" w:initials="">
-    <w:p>
-      <w:r>
-        <w:rPr>
-          <w:rFonts w:ascii="Calibri" w:hAnsi="Calibri" w:eastAsia="Calibri" w:cs="" w:asciiTheme="minorHAnsi" w:cstheme="minorBidi" w:eastAsiaTheme="minorHAnsi" w:hAnsiTheme="minorHAnsi"/>
-          <w:b w:val="false"/>
-          <w:bCs w:val="false"/>
-          <w:i w:val="false"/>
-          <w:iCs w:val="false"/>
-          <w:caps w:val="false"/>
-          <w:smallCaps w:val="false"/>
-          <w:strike w:val="false"/>
-          <w:dstrike w:val="false"/>
-          <w:outline w:val="false"/>
-          <w:shadow w:val="false"/>
-          <w:emboss w:val="false"/>
-          <w:imprint w:val="false"/>
-          <w:color w:val="auto"/>
-          <w:spacing w:val="0"/>
-          <w:w w:val="100"/>
-          <w:kern w:val="0"/>
-          <w:position w:val="0"/>
-          <w:sz w:val="20"/>
-          <w:sz w:val="20"/>
-          <w:szCs w:val="22"/>
-          <w:u w:val="none"/>
-          <w:vertAlign w:val="baseline"/>
-          <w:em w:val="none"/>
-          <w:lang w:val="en-US" w:eastAsia="en-US" w:bidi="ar-SA"/>
-        </w:rPr>
-        <w:t>52,52918%</w:t>
-      </w:r>
-    </w:p>
-    <w:p>
-      <w:r>
-        <w:rPr>
-          <w:rFonts w:ascii="Calibri" w:hAnsi="Calibri" w:eastAsia="Calibri" w:cs="" w:asciiTheme="minorHAnsi" w:cstheme="minorBidi" w:eastAsiaTheme="minorHAnsi" w:hAnsiTheme="minorHAnsi"/>
-          <w:b w:val="false"/>
-          <w:bCs w:val="false"/>
-          <w:i w:val="false"/>
-          <w:iCs w:val="false"/>
-          <w:caps w:val="false"/>
-          <w:smallCaps w:val="false"/>
-          <w:strike w:val="false"/>
-          <w:dstrike w:val="false"/>
-          <w:outline w:val="false"/>
-          <w:shadow w:val="false"/>
-          <w:emboss w:val="false"/>
-          <w:imprint w:val="false"/>
-          <w:color w:val="auto"/>
-          <w:spacing w:val="0"/>
-          <w:w w:val="100"/>
-          <w:kern w:val="0"/>
-          <w:position w:val="0"/>
-          <w:sz w:val="20"/>
-          <w:sz w:val="20"/>
-          <w:szCs w:val="22"/>
-          <w:u w:val="none"/>
-          <w:vertAlign w:val="baseline"/>
-          <w:em w:val="none"/>
-          <w:lang w:val="en-US" w:eastAsia="en-US" w:bidi="ar-SA"/>
-        </w:rPr>
-        <w:t>135 out of 257</w:t>
-      </w:r>
-    </w:p>
-  </w:comment>
-  <w:comment w:id="12" w:author="Unknown Author" w:date="2020-08-18T23:05:39Z" w:initials="">
-    <w:p>
-      <w:r>
-        <w:rPr>
-          <w:rFonts w:eastAsia="Calibri" w:ascii="Calibri" w:hAnsi="Calibri" w:cs="" w:asciiTheme="minorHAnsi" w:cstheme="minorBidi" w:eastAsiaTheme="minorHAnsi" w:hAnsiTheme="minorHAnsi"/>
-          <w:b w:val="false"/>
-          <w:bCs w:val="false"/>
-          <w:i w:val="false"/>
-          <w:iCs w:val="false"/>
-          <w:caps w:val="false"/>
-          <w:smallCaps w:val="false"/>
-          <w:strike w:val="false"/>
-          <w:dstrike w:val="false"/>
-          <w:outline w:val="false"/>
-          <w:shadow w:val="false"/>
-          <w:emboss w:val="false"/>
-          <w:imprint w:val="false"/>
-          <w:color w:val="auto"/>
-          <w:spacing w:val="0"/>
-          <w:w w:val="100"/>
-          <w:kern w:val="0"/>
-          <w:position w:val="0"/>
-          <w:sz w:val="20"/>
-          <w:sz w:val="20"/>
-          <w:szCs w:val="22"/>
-          <w:u w:val="none"/>
-          <w:vertAlign w:val="baseline"/>
-          <w:em w:val="none"/>
-          <w:lang w:bidi="ar-SA" w:val="en-US" w:eastAsia="en-US"/>
-        </w:rPr>
-        <w:t>We may have to re-think this.</w:t>
-      </w:r>
-      <w:r>
-        <w:rPr>
-          <w:rFonts w:eastAsia="Calibri" w:ascii="Calibri" w:hAnsi="Calibri" w:cs="" w:asciiTheme="minorHAnsi" w:cstheme="minorBidi" w:eastAsiaTheme="minorHAnsi" w:hAnsiTheme="minorHAnsi"/>
-          <w:b w:val="false"/>
-          <w:bCs w:val="false"/>
-          <w:i w:val="false"/>
-          <w:iCs w:val="false"/>
-          <w:caps w:val="false"/>
-          <w:smallCaps w:val="false"/>
-          <w:strike w:val="false"/>
-          <w:dstrike w:val="false"/>
-          <w:outline w:val="false"/>
-          <w:shadow w:val="false"/>
-          <w:emboss w:val="false"/>
-          <w:imprint w:val="false"/>
-          <w:color w:val="auto"/>
-          <w:spacing w:val="0"/>
-          <w:w w:val="100"/>
-          <w:kern w:val="0"/>
-          <w:position w:val="0"/>
-          <w:sz w:val="20"/>
-          <w:sz w:val="20"/>
-          <w:szCs w:val="22"/>
-          <w:u w:val="none"/>
-          <w:vertAlign w:val="baseline"/>
-          <w:em w:val="none"/>
-          <w:lang w:bidi="ar-SA" w:val="en-US" w:eastAsia="en-US"/>
-        </w:rPr>
-      </w:r>
-      <w:r>
-        <w:rPr>
-          <w:rFonts w:eastAsia="Calibri" w:ascii="Calibri" w:hAnsi="Calibri" w:cs="" w:asciiTheme="minorHAnsi" w:cstheme="minorBidi" w:eastAsiaTheme="minorHAnsi" w:hAnsiTheme="minorHAnsi"/>
-          <w:b w:val="false"/>
-          <w:bCs w:val="false"/>
-          <w:i w:val="false"/>
-          <w:iCs w:val="false"/>
-          <w:caps w:val="false"/>
-          <w:smallCaps w:val="false"/>
-          <w:strike w:val="false"/>
-          <w:dstrike w:val="false"/>
-          <w:outline w:val="false"/>
-          <w:shadow w:val="false"/>
-          <w:emboss w:val="false"/>
-          <w:imprint w:val="false"/>
-          <w:color w:val="auto"/>
-          <w:spacing w:val="0"/>
-          <w:w w:val="100"/>
-          <w:kern w:val="0"/>
-          <w:position w:val="0"/>
-          <w:sz w:val="20"/>
-          <w:sz w:val="20"/>
-          <w:szCs w:val="22"/>
-          <w:u w:val="none"/>
-          <w:vertAlign w:val="baseline"/>
-          <w:em w:val="none"/>
-          <w:lang w:bidi="ar-SA" w:val="en-US" w:eastAsia="en-US"/>
-        </w:rPr>
-        <w:t>In terms of full consensus, cluster D is the winner with hard numbers.</w:t>
-      </w:r>
-      <w:r>
-        <w:rPr>
-          <w:rFonts w:eastAsia="Calibri" w:ascii="Calibri" w:hAnsi="Calibri" w:cs="" w:asciiTheme="minorHAnsi" w:cstheme="minorBidi" w:eastAsiaTheme="minorHAnsi" w:hAnsiTheme="minorHAnsi"/>
-          <w:b w:val="false"/>
-          <w:bCs w:val="false"/>
-          <w:i w:val="false"/>
-          <w:iCs w:val="false"/>
-          <w:caps w:val="false"/>
-          <w:smallCaps w:val="false"/>
-          <w:strike w:val="false"/>
-          <w:dstrike w:val="false"/>
-          <w:outline w:val="false"/>
-          <w:shadow w:val="false"/>
-          <w:emboss w:val="false"/>
-          <w:imprint w:val="false"/>
-          <w:color w:val="auto"/>
-          <w:spacing w:val="0"/>
-          <w:w w:val="100"/>
-          <w:kern w:val="0"/>
-          <w:position w:val="0"/>
-          <w:sz w:val="20"/>
-          <w:sz w:val="20"/>
-          <w:szCs w:val="22"/>
-          <w:u w:val="none"/>
-          <w:vertAlign w:val="baseline"/>
-          <w:em w:val="none"/>
-          <w:lang w:bidi="ar-SA" w:val="en-US" w:eastAsia="en-US"/>
-        </w:rPr>
-      </w:r>
-      <w:r>
-        <w:rPr>
-          <w:rFonts w:eastAsia="Calibri" w:ascii="Calibri" w:hAnsi="Calibri" w:cs="" w:asciiTheme="minorHAnsi" w:cstheme="minorBidi" w:eastAsiaTheme="minorHAnsi" w:hAnsiTheme="minorHAnsi"/>
-          <w:b w:val="false"/>
-          <w:bCs w:val="false"/>
-          <w:i w:val="false"/>
-          <w:iCs w:val="false"/>
-          <w:caps w:val="false"/>
-          <w:smallCaps w:val="false"/>
-          <w:strike w:val="false"/>
-          <w:dstrike w:val="false"/>
-          <w:outline w:val="false"/>
-          <w:shadow w:val="false"/>
-          <w:emboss w:val="false"/>
-          <w:imprint w:val="false"/>
-          <w:color w:val="auto"/>
-          <w:spacing w:val="0"/>
-          <w:w w:val="100"/>
-          <w:kern w:val="0"/>
-          <w:position w:val="0"/>
-          <w:sz w:val="20"/>
-          <w:sz w:val="20"/>
-          <w:szCs w:val="22"/>
-          <w:u w:val="none"/>
-          <w:vertAlign w:val="baseline"/>
-          <w:em w:val="none"/>
-          <w:lang w:bidi="ar-SA" w:val="en-US" w:eastAsia="en-US"/>
-        </w:rPr>
-        <w:t>ClusterC: 36/257 14,0%</w:t>
-      </w:r>
-    </w:p>
-    <w:p>
-      <w:r>
-        <w:rPr>
-          <w:rFonts w:eastAsia="Calibri" w:ascii="Calibri" w:hAnsi="Calibri" w:cs="" w:asciiTheme="minorHAnsi" w:cstheme="minorBidi" w:eastAsiaTheme="minorHAnsi" w:hAnsiTheme="minorHAnsi"/>
-          <w:b w:val="false"/>
-          <w:bCs w:val="false"/>
-          <w:i w:val="false"/>
-          <w:iCs w:val="false"/>
-          <w:caps w:val="false"/>
-          <w:smallCaps w:val="false"/>
-          <w:strike w:val="false"/>
-          <w:dstrike w:val="false"/>
-          <w:outline w:val="false"/>
-          <w:shadow w:val="false"/>
-          <w:emboss w:val="false"/>
-          <w:imprint w:val="false"/>
-          <w:color w:val="auto"/>
-          <w:spacing w:val="0"/>
-          <w:w w:val="100"/>
-          <w:kern w:val="0"/>
-          <w:position w:val="0"/>
-          <w:sz w:val="20"/>
-          <w:sz w:val="20"/>
-          <w:szCs w:val="22"/>
-          <w:u w:val="none"/>
-          <w:vertAlign w:val="baseline"/>
-          <w:em w:val="none"/>
-          <w:lang w:bidi="ar-SA" w:val="en-US" w:eastAsia="en-US"/>
-        </w:rPr>
-        <w:t>ClusterD: 31/79 17,3%</w:t>
-      </w:r>
-    </w:p>
-    <w:p>
-      <w:r>
-        <w:rPr>
-          <w:rFonts w:ascii="Liberation Serif" w:hAnsi="Liberation Serif" w:eastAsia="DejaVu Sans" w:cs="DejaVu Sans"/>
-          <w:lang w:val="en-US" w:eastAsia="en-US" w:bidi="en-US"/>
-        </w:rPr>
-      </w:r>
-    </w:p>
-    <w:p>
-      <w:r>
-        <w:rPr>
-          <w:rFonts w:cs="" w:eastAsia="Calibri" w:ascii="Calibri" w:hAnsi="Calibri" w:asciiTheme="minorHAnsi" w:cstheme="minorBidi" w:eastAsiaTheme="minorHAnsi" w:hAnsiTheme="minorHAnsi"/>
-          <w:b w:val="false"/>
-          <w:bCs w:val="false"/>
-          <w:i w:val="false"/>
-          <w:iCs w:val="false"/>
-          <w:caps w:val="false"/>
-          <w:smallCaps w:val="false"/>
-          <w:strike w:val="false"/>
-          <w:dstrike w:val="false"/>
-          <w:outline w:val="false"/>
-          <w:shadow w:val="false"/>
-          <w:emboss w:val="false"/>
-          <w:imprint w:val="false"/>
-          <w:color w:val="auto"/>
-          <w:spacing w:val="0"/>
-          <w:w w:val="100"/>
-          <w:kern w:val="0"/>
-          <w:position w:val="0"/>
-          <w:sz w:val="20"/>
-          <w:sz w:val="20"/>
-          <w:szCs w:val="22"/>
-          <w:u w:val="none"/>
-          <w:vertAlign w:val="baseline"/>
-          <w:em w:val="none"/>
-          <w:lang w:val="en-US" w:eastAsia="en-US" w:bidi="ar-SA"/>
-        </w:rPr>
-        <w:t>However the K/R ratio is different:</w:t>
-      </w:r>
-      <w:r>
-        <w:rPr>
-          <w:rFonts w:cs="" w:eastAsia="Calibri" w:ascii="Calibri" w:hAnsi="Calibri" w:asciiTheme="minorHAnsi" w:cstheme="minorBidi" w:eastAsiaTheme="minorHAnsi" w:hAnsiTheme="minorHAnsi"/>
-          <w:b w:val="false"/>
-          <w:bCs w:val="false"/>
-          <w:i w:val="false"/>
-          <w:iCs w:val="false"/>
-          <w:caps w:val="false"/>
-          <w:smallCaps w:val="false"/>
-          <w:strike w:val="false"/>
-          <w:dstrike w:val="false"/>
-          <w:outline w:val="false"/>
-          <w:shadow w:val="false"/>
-          <w:emboss w:val="false"/>
-          <w:imprint w:val="false"/>
-          <w:color w:val="auto"/>
-          <w:spacing w:val="0"/>
-          <w:w w:val="100"/>
-          <w:kern w:val="0"/>
-          <w:position w:val="0"/>
-          <w:sz w:val="20"/>
-          <w:sz w:val="20"/>
-          <w:szCs w:val="22"/>
-          <w:u w:val="none"/>
-          <w:vertAlign w:val="baseline"/>
-          <w:em w:val="none"/>
-          <w:lang w:val="en-US" w:eastAsia="en-US" w:bidi="ar-SA"/>
-        </w:rPr>
-      </w:r>
-      <w:r>
-        <w:rPr>
-          <w:rFonts w:cs="" w:eastAsia="Calibri" w:ascii="Calibri" w:hAnsi="Calibri" w:asciiTheme="minorHAnsi" w:cstheme="minorBidi" w:eastAsiaTheme="minorHAnsi" w:hAnsiTheme="minorHAnsi"/>
-          <w:b w:val="false"/>
-          <w:bCs w:val="false"/>
-          <w:i w:val="false"/>
-          <w:iCs w:val="false"/>
-          <w:caps w:val="false"/>
-          <w:smallCaps w:val="false"/>
-          <w:strike w:val="false"/>
-          <w:dstrike w:val="false"/>
-          <w:outline w:val="false"/>
-          <w:shadow w:val="false"/>
-          <w:emboss w:val="false"/>
-          <w:imprint w:val="false"/>
-          <w:color w:val="auto"/>
-          <w:spacing w:val="0"/>
-          <w:w w:val="100"/>
-          <w:kern w:val="0"/>
-          <w:position w:val="0"/>
-          <w:sz w:val="20"/>
-          <w:sz w:val="20"/>
-          <w:szCs w:val="22"/>
-          <w:u w:val="none"/>
-          <w:vertAlign w:val="baseline"/>
-          <w:em w:val="none"/>
-          <w:lang w:val="en-US" w:eastAsia="en-US" w:bidi="ar-SA"/>
-        </w:rPr>
-        <w:t>36 ClusterC: 27K,9R</w:t>
-      </w:r>
-    </w:p>
-    <w:p>
-      <w:r>
-        <w:rPr>
-          <w:rFonts w:cs="" w:ascii="Calibri" w:hAnsi="Calibri" w:eastAsia="Calibri" w:asciiTheme="minorHAnsi" w:cstheme="minorBidi" w:eastAsiaTheme="minorHAnsi" w:hAnsiTheme="minorHAnsi"/>
-          <w:b w:val="false"/>
-          <w:bCs w:val="false"/>
-          <w:i w:val="false"/>
-          <w:iCs w:val="false"/>
-          <w:caps w:val="false"/>
-          <w:smallCaps w:val="false"/>
-          <w:strike w:val="false"/>
-          <w:dstrike w:val="false"/>
-          <w:outline w:val="false"/>
-          <w:shadow w:val="false"/>
-          <w:emboss w:val="false"/>
-          <w:imprint w:val="false"/>
-          <w:color w:val="auto"/>
-          <w:spacing w:val="0"/>
-          <w:w w:val="100"/>
-          <w:kern w:val="0"/>
-          <w:position w:val="0"/>
-          <w:sz w:val="20"/>
-          <w:sz w:val="20"/>
-          <w:szCs w:val="22"/>
-          <w:u w:val="none"/>
-          <w:vertAlign w:val="baseline"/>
-          <w:em w:val="none"/>
-          <w:lang w:val="en-US" w:eastAsia="en-US" w:bidi="ar-SA"/>
-        </w:rPr>
-        <w:t>31 ClusterC: 20K,11²$R</w:t>
-      </w:r>
-    </w:p>
-  </w:comment>
-  <w:comment w:id="13" w:author="Unknown Author" w:date="2020-08-18T23:22:17Z" w:initials="">
-    <w:p>
-      <w:r>
-        <w:rPr>
-          <w:rFonts w:eastAsia="Calibri" w:cstheme="minorBidi" w:eastAsiaTheme="minorHAnsi" w:cs="" w:ascii="Calibri" w:hAnsi="Calibri"/>
-          <w:b w:val="false"/>
-          <w:bCs w:val="false"/>
-          <w:i w:val="false"/>
-          <w:iCs w:val="false"/>
-          <w:caps w:val="false"/>
-          <w:smallCaps w:val="false"/>
-          <w:strike w:val="false"/>
-          <w:dstrike w:val="false"/>
-          <w:outline w:val="false"/>
-          <w:shadow w:val="false"/>
-          <w:emboss w:val="false"/>
-          <w:imprint w:val="false"/>
-          <w:color w:val="auto"/>
-          <w:spacing w:val="0"/>
-          <w:w w:val="100"/>
-          <w:kern w:val="0"/>
-          <w:position w:val="0"/>
-          <w:sz w:val="20"/>
-          <w:szCs w:val="22"/>
-          <w:u w:val="none"/>
-          <w:vertAlign w:val="baseline"/>
-          <w:em w:val="none"/>
-          <w:lang w:bidi="ar-SA" w:eastAsia="en-US" w:val="en-US"/>
-        </w:rPr>
-        <w:t>Here I propose the table with all the countings instead of more logos.</w:t>
-      </w:r>
-    </w:p>
-  </w:comment>
-  <w:comment w:id="14" w:author="Unknown Author" w:date="2020-08-18T08:30:22Z" w:initials="">
-    <w:p>
-      <w:r>
-        <w:rPr>
           <w:rFonts w:cs="" w:ascii="Calibri" w:hAnsi="Calibri" w:eastAsia="Calibri"/>
           <w:b w:val="false"/>
           <w:bCs w:val="false"/>
@@ -5325,88 +5236,11 @@
           <w:em w:val="none"/>
           <w:lang w:val="en-US" w:bidi="ar-SA" w:eastAsia="en-US"/>
         </w:rPr>
-        <w:t>modify</w:t>
+        <w:t>50%</w:t>
       </w:r>
     </w:p>
   </w:comment>
-  <w:comment w:id="15" w:author="Unknown Author" w:date="2020-08-18T23:24:02Z" w:initials="">
-    <w:p>
-      <w:r>
-        <w:rPr>
-          <w:rFonts w:eastAsia="Calibri" w:cstheme="minorBidi" w:eastAsiaTheme="minorHAnsi" w:cs="" w:ascii="Calibri" w:hAnsi="Calibri"/>
-          <w:b w:val="false"/>
-          <w:bCs w:val="false"/>
-          <w:i w:val="false"/>
-          <w:iCs w:val="false"/>
-          <w:caps w:val="false"/>
-          <w:smallCaps w:val="false"/>
-          <w:strike w:val="false"/>
-          <w:dstrike w:val="false"/>
-          <w:outline w:val="false"/>
-          <w:shadow w:val="false"/>
-          <w:emboss w:val="false"/>
-          <w:imprint w:val="false"/>
-          <w:color w:val="auto"/>
-          <w:spacing w:val="0"/>
-          <w:w w:val="100"/>
-          <w:kern w:val="0"/>
-          <w:position w:val="0"/>
-          <w:sz w:val="20"/>
-          <w:szCs w:val="22"/>
-          <w:u w:val="none"/>
-          <w:vertAlign w:val="baseline"/>
-          <w:em w:val="none"/>
-          <w:lang w:bidi="ar-SA" w:eastAsia="en-US" w:val="en-US"/>
-        </w:rPr>
-        <w:t>This is a venn diagram or such?</w:t>
-      </w:r>
-    </w:p>
-  </w:comment>
-  <w:comment w:id="16" w:author="Unknown Author" w:date="2020-08-18T23:25:27Z" w:initials="">
-    <w:p>
-      <w:r>
-        <w:rPr>
-          <w:rFonts w:eastAsia="Calibri" w:cstheme="minorBidi" w:eastAsiaTheme="minorHAnsi" w:cs="" w:ascii="Calibri" w:hAnsi="Calibri"/>
-          <w:b w:val="false"/>
-          <w:bCs w:val="false"/>
-          <w:i w:val="false"/>
-          <w:iCs w:val="false"/>
-          <w:caps w:val="false"/>
-          <w:smallCaps w:val="false"/>
-          <w:strike w:val="false"/>
-          <w:dstrike w:val="false"/>
-          <w:outline w:val="false"/>
-          <w:shadow w:val="false"/>
-          <w:emboss w:val="false"/>
-          <w:imprint w:val="false"/>
-          <w:color w:val="auto"/>
-          <w:spacing w:val="0"/>
-          <w:w w:val="100"/>
-          <w:kern w:val="0"/>
-          <w:position w:val="0"/>
-          <w:sz w:val="20"/>
-          <w:szCs w:val="22"/>
-          <w:u w:val="none"/>
-          <w:vertAlign w:val="baseline"/>
-          <w:em w:val="none"/>
-          <w:lang w:bidi="ar-SA" w:eastAsia="en-US" w:val="en-US"/>
-        </w:rPr>
-        <w:t>Juan is in charge of running the new scripts for the extracts</w:t>
-      </w:r>
-    </w:p>
-  </w:comment>
-  <w:comment w:id="17" w:author="Microsoft Office User" w:date="2020-08-14T15:54:00Z" w:initials="MOU">
-    <w:p>
-      <w:r>
-        <w:rPr>
-          <w:rFonts w:ascii="Liberation Serif" w:hAnsi="Liberation Serif" w:eastAsia="DejaVu Sans" w:cs="DejaVu Sans"/>
-          <w:lang w:val="en-US" w:eastAsia="en-US" w:bidi="en-US"/>
-        </w:rPr>
-        <w:t>Exact number or, better still,  fraction</w:t>
-      </w:r>
-    </w:p>
-  </w:comment>
-  <w:comment w:id="18" w:author="Unknown Author" w:date="2020-08-18T08:25:37Z" w:initials="">
+  <w:comment w:id="4" w:author="Unknown Author" w:date="2020-08-18T22:39:26Z" w:initials="">
     <w:p>
       <w:r>
         <w:rPr>
@@ -5436,13 +5270,15 @@
           <w:em w:val="none"/>
           <w:lang w:val="en-US" w:bidi="ar-SA" w:eastAsia="en-US"/>
         </w:rPr>
-        <w:t>New figure</w:t>
-      </w:r>
-    </w:p>
-    <w:p>
-      <w:r>
-        <w:rPr>
-          <w:rFonts w:eastAsia="Calibri" w:ascii="Calibri" w:hAnsi="Calibri" w:cs=""/>
+        <w:t>10</w:t>
+      </w:r>
+    </w:p>
+  </w:comment>
+  <w:comment w:id="5" w:author="Unknown Author" w:date="2020-08-18T22:46:07Z" w:initials="">
+    <w:p>
+      <w:r>
+        <w:rPr>
+          <w:rFonts w:cs="" w:ascii="Calibri" w:hAnsi="Calibri" w:eastAsia="Calibri"/>
           <w:b w:val="false"/>
           <w:bCs w:val="false"/>
           <w:i w:val="false"/>
@@ -5461,17 +5297,18 @@
           <w:kern w:val="0"/>
           <w:position w:val="0"/>
           <w:sz w:val="20"/>
+          <w:sz w:val="20"/>
           <w:szCs w:val="22"/>
           <w:u w:val="none"/>
           <w:vertAlign w:val="baseline"/>
           <w:em w:val="none"/>
-          <w:lang w:eastAsia="en-US" w:val="en-US" w:bidi="ar-SA"/>
-        </w:rPr>
-        <w:t>Done, I need to add the statistics to the plot</w:t>
+          <w:lang w:bidi="ar-SA" w:val="en-US" w:eastAsia="en-US"/>
+        </w:rPr>
+        <w:t>Not sure about that</w:t>
       </w:r>
     </w:p>
   </w:comment>
-  <w:comment w:id="19" w:author="Unknown Author" w:date="2020-08-18T08:26:30Z" w:initials="">
+  <w:comment w:id="6" w:author="Unknown Author" w:date="2020-08-18T22:48:36Z" w:initials="">
     <w:p>
       <w:r>
         <w:rPr>
@@ -5501,11 +5338,11 @@
           <w:em w:val="none"/>
           <w:lang w:val="en-US" w:bidi="ar-SA" w:eastAsia="en-US"/>
         </w:rPr>
-        <w:t>This is misleading. Handpicked examples</w:t>
+        <w:t>done</w:t>
       </w:r>
     </w:p>
   </w:comment>
-  <w:comment w:id="20" w:author="Unknown Author" w:date="2020-08-18T08:34:38Z" w:initials="">
+  <w:comment w:id="7" w:author="Unknown Author" w:date="2020-08-18T22:50:05Z" w:initials="">
     <w:p>
       <w:r>
         <w:rPr>
@@ -5535,11 +5372,11 @@
           <w:em w:val="none"/>
           <w:lang w:val="en-US" w:bidi="ar-SA" w:eastAsia="en-US"/>
         </w:rPr>
-        <w:t>Re-think the sentence of the disorder fraction of the proteome</w:t>
+        <w:t>Some polishing’s needed</w:t>
       </w:r>
     </w:p>
   </w:comment>
-  <w:comment w:id="21" w:author="Unknown Author" w:date="2020-08-18T08:33:07Z" w:initials="">
+  <w:comment w:id="8" w:author="Unknown Author" w:date="2020-08-18T22:58:22Z" w:initials="">
     <w:p>
       <w:r>
         <w:rPr>
@@ -5569,15 +5406,315 @@
           <w:em w:val="none"/>
           <w:lang w:val="en-US" w:bidi="ar-SA" w:eastAsia="en-US"/>
         </w:rPr>
-        <w:t>Maybe put this before?</w:t>
+        <w:t>83,79888 %</w:t>
+      </w:r>
+    </w:p>
+    <w:p>
+      <w:r>
+        <w:rPr>
+          <w:rFonts w:cs="" w:ascii="Calibri" w:hAnsi="Calibri" w:eastAsia="Calibri"/>
+          <w:b w:val="false"/>
+          <w:bCs w:val="false"/>
+          <w:i w:val="false"/>
+          <w:iCs w:val="false"/>
+          <w:caps w:val="false"/>
+          <w:smallCaps w:val="false"/>
+          <w:strike w:val="false"/>
+          <w:dstrike w:val="false"/>
+          <w:outline w:val="false"/>
+          <w:shadow w:val="false"/>
+          <w:emboss w:val="false"/>
+          <w:imprint w:val="false"/>
+          <w:color w:val="auto"/>
+          <w:spacing w:val="0"/>
+          <w:w w:val="100"/>
+          <w:kern w:val="0"/>
+          <w:position w:val="0"/>
+          <w:sz w:val="20"/>
+          <w:sz w:val="20"/>
+          <w:szCs w:val="22"/>
+          <w:u w:val="none"/>
+          <w:vertAlign w:val="baseline"/>
+          <w:em w:val="none"/>
+          <w:lang w:val="en-US" w:bidi="ar-SA" w:eastAsia="en-US"/>
+        </w:rPr>
+        <w:t>150/179</w:t>
       </w:r>
     </w:p>
   </w:comment>
-  <w:comment w:id="22" w:author="Unknown Author" w:date="2020-08-18T23:33:09Z" w:initials="">
-    <w:p>
-      <w:r>
-        <w:rPr>
-          <w:rFonts w:eastAsia="Calibri" w:cstheme="minorBidi" w:eastAsiaTheme="minorHAnsi" w:cs="" w:ascii="Calibri" w:hAnsi="Calibri"/>
+  <w:comment w:id="10" w:author="Microsoft Office User" w:date="2020-05-08T11:16:00Z" w:initials="MOU">
+    <w:p>
+      <w:r>
+        <w:rPr>
+          <w:rFonts w:ascii="Liberation Serif" w:hAnsi="Liberation Serif" w:eastAsia="DejaVu Sans" w:cs="DejaVu Sans"/>
+          <w:lang w:val="en-US" w:eastAsia="en-US" w:bidi="en-US"/>
+        </w:rPr>
+        <w:t>Since the NPC/RNA binding, and chromatin remodeling groups were also part of cluster A, does this indicate that there might be a switch, from dephosphorylation of some sites/ complexes and oscillating phosphorylation of others? This merits at least a comment, I think, otherwise it is confusing</w:t>
+      </w:r>
+    </w:p>
+    <w:p>
+      <w:r>
+        <w:rPr>
+          <w:rFonts w:ascii="Liberation Serif" w:hAnsi="Liberation Serif" w:eastAsia="DejaVu Sans" w:cs="DejaVu Sans"/>
+          <w:lang w:val="en-US" w:eastAsia="en-US" w:bidi="en-US"/>
+        </w:rPr>
+      </w:r>
+    </w:p>
+  </w:comment>
+  <w:comment w:id="9" w:author="Valverde Barrantes, J.M. (Juan Manuel)" w:date="2020-07-10T17:45:00Z" w:initials="VBJ(M">
+    <w:p>
+      <w:r>
+        <w:rPr>
+          <w:rFonts w:ascii="Liberation Serif" w:hAnsi="Liberation Serif" w:eastAsia="DejaVu Sans" w:cs="DejaVu Sans"/>
+          <w:lang w:val="en-US" w:eastAsia="en-US" w:bidi="en-US"/>
+        </w:rPr>
+        <w:t xml:space="preserve">I leave this comment behind because I have not yet addressed it. </w:t>
+      </w:r>
+    </w:p>
+  </w:comment>
+  <w:comment w:id="11" w:author="Unknown Author" w:date="2020-08-18T22:57:15Z" w:initials="">
+    <w:p>
+      <w:r>
+        <w:rPr>
+          <w:rFonts w:cs="" w:ascii="Calibri" w:hAnsi="Calibri" w:eastAsia="Calibri"/>
+          <w:b w:val="false"/>
+          <w:bCs w:val="false"/>
+          <w:i w:val="false"/>
+          <w:iCs w:val="false"/>
+          <w:caps w:val="false"/>
+          <w:smallCaps w:val="false"/>
+          <w:strike w:val="false"/>
+          <w:dstrike w:val="false"/>
+          <w:outline w:val="false"/>
+          <w:shadow w:val="false"/>
+          <w:emboss w:val="false"/>
+          <w:imprint w:val="false"/>
+          <w:color w:val="auto"/>
+          <w:spacing w:val="0"/>
+          <w:w w:val="100"/>
+          <w:kern w:val="0"/>
+          <w:position w:val="0"/>
+          <w:sz w:val="20"/>
+          <w:sz w:val="20"/>
+          <w:szCs w:val="22"/>
+          <w:u w:val="none"/>
+          <w:vertAlign w:val="baseline"/>
+          <w:em w:val="none"/>
+          <w:lang w:val="en-US" w:bidi="ar-SA" w:eastAsia="en-US"/>
+        </w:rPr>
+        <w:t>52,52918%</w:t>
+      </w:r>
+    </w:p>
+    <w:p>
+      <w:r>
+        <w:rPr>
+          <w:rFonts w:cs="" w:ascii="Calibri" w:hAnsi="Calibri" w:eastAsia="Calibri"/>
+          <w:b w:val="false"/>
+          <w:bCs w:val="false"/>
+          <w:i w:val="false"/>
+          <w:iCs w:val="false"/>
+          <w:caps w:val="false"/>
+          <w:smallCaps w:val="false"/>
+          <w:strike w:val="false"/>
+          <w:dstrike w:val="false"/>
+          <w:outline w:val="false"/>
+          <w:shadow w:val="false"/>
+          <w:emboss w:val="false"/>
+          <w:imprint w:val="false"/>
+          <w:color w:val="auto"/>
+          <w:spacing w:val="0"/>
+          <w:w w:val="100"/>
+          <w:kern w:val="0"/>
+          <w:position w:val="0"/>
+          <w:sz w:val="20"/>
+          <w:sz w:val="20"/>
+          <w:szCs w:val="22"/>
+          <w:u w:val="none"/>
+          <w:vertAlign w:val="baseline"/>
+          <w:em w:val="none"/>
+          <w:lang w:val="en-US" w:bidi="ar-SA" w:eastAsia="en-US"/>
+        </w:rPr>
+        <w:t>135 out of 257</w:t>
+      </w:r>
+    </w:p>
+  </w:comment>
+  <w:comment w:id="12" w:author="Unknown Author" w:date="2020-08-18T23:05:39Z" w:initials="">
+    <w:p>
+      <w:r>
+        <w:rPr>
+          <w:rFonts w:cs="" w:ascii="Calibri" w:hAnsi="Calibri" w:eastAsia="Calibri"/>
+          <w:b w:val="false"/>
+          <w:bCs w:val="false"/>
+          <w:i w:val="false"/>
+          <w:iCs w:val="false"/>
+          <w:caps w:val="false"/>
+          <w:smallCaps w:val="false"/>
+          <w:strike w:val="false"/>
+          <w:dstrike w:val="false"/>
+          <w:outline w:val="false"/>
+          <w:shadow w:val="false"/>
+          <w:emboss w:val="false"/>
+          <w:imprint w:val="false"/>
+          <w:color w:val="auto"/>
+          <w:spacing w:val="0"/>
+          <w:w w:val="100"/>
+          <w:kern w:val="0"/>
+          <w:position w:val="0"/>
+          <w:sz w:val="20"/>
+          <w:sz w:val="20"/>
+          <w:szCs w:val="22"/>
+          <w:u w:val="none"/>
+          <w:vertAlign w:val="baseline"/>
+          <w:em w:val="none"/>
+          <w:lang w:bidi="ar-SA" w:val="en-US" w:eastAsia="en-US"/>
+        </w:rPr>
+        <w:t>We may have to re-think this.In terms of full consensus, cluster D is the winner with hard numbers.ClusterC: 36/257 14,0%</w:t>
+      </w:r>
+    </w:p>
+    <w:p>
+      <w:r>
+        <w:rPr>
+          <w:rFonts w:cs="" w:ascii="Calibri" w:hAnsi="Calibri" w:eastAsia="Calibri"/>
+          <w:b w:val="false"/>
+          <w:bCs w:val="false"/>
+          <w:i w:val="false"/>
+          <w:iCs w:val="false"/>
+          <w:caps w:val="false"/>
+          <w:smallCaps w:val="false"/>
+          <w:strike w:val="false"/>
+          <w:dstrike w:val="false"/>
+          <w:outline w:val="false"/>
+          <w:shadow w:val="false"/>
+          <w:emboss w:val="false"/>
+          <w:imprint w:val="false"/>
+          <w:color w:val="auto"/>
+          <w:spacing w:val="0"/>
+          <w:w w:val="100"/>
+          <w:kern w:val="0"/>
+          <w:position w:val="0"/>
+          <w:sz w:val="20"/>
+          <w:sz w:val="20"/>
+          <w:szCs w:val="22"/>
+          <w:u w:val="none"/>
+          <w:vertAlign w:val="baseline"/>
+          <w:em w:val="none"/>
+          <w:lang w:val="en-US" w:bidi="ar-SA" w:eastAsia="en-US"/>
+        </w:rPr>
+        <w:t>ClusterD: 31/179 17,3%</w:t>
+      </w:r>
+    </w:p>
+    <w:p>
+      <w:r>
+        <w:rPr>
+          <w:rFonts w:ascii="Liberation Serif" w:hAnsi="Liberation Serif" w:eastAsia="DejaVu Sans" w:cs="DejaVu Sans"/>
+          <w:lang w:val="en-US" w:eastAsia="en-US" w:bidi="en-US"/>
+        </w:rPr>
+      </w:r>
+    </w:p>
+    <w:p>
+      <w:r>
+        <w:rPr>
+          <w:rFonts w:cs="" w:ascii="Calibri" w:hAnsi="Calibri" w:eastAsia="Calibri"/>
+          <w:b w:val="false"/>
+          <w:bCs w:val="false"/>
+          <w:i w:val="false"/>
+          <w:iCs w:val="false"/>
+          <w:caps w:val="false"/>
+          <w:smallCaps w:val="false"/>
+          <w:strike w:val="false"/>
+          <w:dstrike w:val="false"/>
+          <w:outline w:val="false"/>
+          <w:shadow w:val="false"/>
+          <w:emboss w:val="false"/>
+          <w:imprint w:val="false"/>
+          <w:color w:val="auto"/>
+          <w:spacing w:val="0"/>
+          <w:w w:val="100"/>
+          <w:kern w:val="0"/>
+          <w:position w:val="0"/>
+          <w:sz w:val="20"/>
+          <w:sz w:val="20"/>
+          <w:szCs w:val="22"/>
+          <w:u w:val="none"/>
+          <w:vertAlign w:val="baseline"/>
+          <w:em w:val="none"/>
+          <w:lang w:bidi="ar-SA" w:val="en-US" w:eastAsia="en-US"/>
+        </w:rPr>
+        <w:t>However the K/R ratio is different:36 ClusterC: 27K,9R</w:t>
+      </w:r>
+    </w:p>
+    <w:p>
+      <w:r>
+        <w:rPr>
+          <w:rFonts w:cs="" w:ascii="Calibri" w:hAnsi="Calibri" w:eastAsia="Calibri"/>
+          <w:b w:val="false"/>
+          <w:bCs w:val="false"/>
+          <w:i w:val="false"/>
+          <w:iCs w:val="false"/>
+          <w:caps w:val="false"/>
+          <w:smallCaps w:val="false"/>
+          <w:strike w:val="false"/>
+          <w:dstrike w:val="false"/>
+          <w:outline w:val="false"/>
+          <w:shadow w:val="false"/>
+          <w:emboss w:val="false"/>
+          <w:imprint w:val="false"/>
+          <w:color w:val="auto"/>
+          <w:spacing w:val="0"/>
+          <w:w w:val="100"/>
+          <w:kern w:val="0"/>
+          <w:position w:val="0"/>
+          <w:sz w:val="20"/>
+          <w:sz w:val="20"/>
+          <w:szCs w:val="22"/>
+          <w:u w:val="none"/>
+          <w:vertAlign w:val="baseline"/>
+          <w:em w:val="none"/>
+          <w:lang w:val="en-US" w:bidi="ar-SA" w:eastAsia="en-US"/>
+        </w:rPr>
+        <w:t>31 ClusterC: 20K,11R</w:t>
+      </w:r>
+    </w:p>
+  </w:comment>
+  <w:comment w:id="13" w:author="Unknown Author" w:date="2020-08-18T23:22:17Z" w:initials="">
+    <w:p>
+      <w:r>
+        <w:rPr>
+          <w:rFonts w:cs="" w:ascii="Calibri" w:hAnsi="Calibri" w:eastAsia="Calibri"/>
+          <w:b w:val="false"/>
+          <w:bCs w:val="false"/>
+          <w:i w:val="false"/>
+          <w:iCs w:val="false"/>
+          <w:caps w:val="false"/>
+          <w:smallCaps w:val="false"/>
+          <w:strike w:val="false"/>
+          <w:dstrike w:val="false"/>
+          <w:outline w:val="false"/>
+          <w:shadow w:val="false"/>
+          <w:emboss w:val="false"/>
+          <w:imprint w:val="false"/>
+          <w:color w:val="auto"/>
+          <w:spacing w:val="0"/>
+          <w:w w:val="100"/>
+          <w:kern w:val="0"/>
+          <w:position w:val="0"/>
+          <w:sz w:val="20"/>
+          <w:sz w:val="20"/>
+          <w:szCs w:val="22"/>
+          <w:u w:val="none"/>
+          <w:vertAlign w:val="baseline"/>
+          <w:em w:val="none"/>
+          <w:lang w:val="en-US" w:bidi="ar-SA" w:eastAsia="en-US"/>
+        </w:rPr>
+        <w:t>Here I propose the table with all the countings instead of more logos.</w:t>
+      </w:r>
+    </w:p>
+  </w:comment>
+  <w:comment w:id="14" w:author="Unknown Author" w:date="2020-08-18T08:30:22Z" w:initials="">
+    <w:p>
+      <w:r>
+        <w:rPr>
+          <w:rFonts w:eastAsia="Calibri" w:ascii="Calibri" w:hAnsi="Calibri" w:cs=""/>
           <w:b w:val="false"/>
           <w:bCs w:val="false"/>
           <w:i w:val="false"/>
@@ -5600,7 +5737,288 @@
           <w:u w:val="none"/>
           <w:vertAlign w:val="baseline"/>
           <w:em w:val="none"/>
-          <w:lang w:bidi="ar-SA" w:eastAsia="en-US" w:val="en-US"/>
+          <w:lang w:eastAsia="en-US" w:val="en-US" w:bidi="ar-SA"/>
+        </w:rPr>
+        <w:t>modified</w:t>
+      </w:r>
+    </w:p>
+  </w:comment>
+  <w:comment w:id="15" w:author="Unknown Author" w:date="2020-08-18T23:24:02Z" w:initials="">
+    <w:p>
+      <w:r>
+        <w:rPr>
+          <w:rFonts w:cs="" w:ascii="Calibri" w:hAnsi="Calibri" w:eastAsia="Calibri"/>
+          <w:b w:val="false"/>
+          <w:bCs w:val="false"/>
+          <w:i w:val="false"/>
+          <w:iCs w:val="false"/>
+          <w:caps w:val="false"/>
+          <w:smallCaps w:val="false"/>
+          <w:strike w:val="false"/>
+          <w:dstrike w:val="false"/>
+          <w:outline w:val="false"/>
+          <w:shadow w:val="false"/>
+          <w:emboss w:val="false"/>
+          <w:imprint w:val="false"/>
+          <w:color w:val="auto"/>
+          <w:spacing w:val="0"/>
+          <w:w w:val="100"/>
+          <w:kern w:val="0"/>
+          <w:position w:val="0"/>
+          <w:sz w:val="20"/>
+          <w:sz w:val="20"/>
+          <w:szCs w:val="22"/>
+          <w:u w:val="none"/>
+          <w:vertAlign w:val="baseline"/>
+          <w:em w:val="none"/>
+          <w:lang w:val="en-US" w:bidi="ar-SA" w:eastAsia="en-US"/>
+        </w:rPr>
+        <w:t>This is a venn diagram or such?</w:t>
+      </w:r>
+    </w:p>
+  </w:comment>
+  <w:comment w:id="16" w:author="Unknown Author" w:date="2020-08-18T23:25:27Z" w:initials="">
+    <w:p>
+      <w:r>
+        <w:rPr>
+          <w:rFonts w:cs="" w:ascii="Calibri" w:hAnsi="Calibri" w:eastAsia="Calibri"/>
+          <w:b w:val="false"/>
+          <w:bCs w:val="false"/>
+          <w:i w:val="false"/>
+          <w:iCs w:val="false"/>
+          <w:caps w:val="false"/>
+          <w:smallCaps w:val="false"/>
+          <w:strike w:val="false"/>
+          <w:dstrike w:val="false"/>
+          <w:outline w:val="false"/>
+          <w:shadow w:val="false"/>
+          <w:emboss w:val="false"/>
+          <w:imprint w:val="false"/>
+          <w:color w:val="auto"/>
+          <w:spacing w:val="0"/>
+          <w:w w:val="100"/>
+          <w:kern w:val="0"/>
+          <w:position w:val="0"/>
+          <w:sz w:val="20"/>
+          <w:sz w:val="20"/>
+          <w:szCs w:val="22"/>
+          <w:u w:val="none"/>
+          <w:vertAlign w:val="baseline"/>
+          <w:em w:val="none"/>
+          <w:lang w:val="en-US" w:bidi="ar-SA" w:eastAsia="en-US"/>
+        </w:rPr>
+        <w:t>Juan is in charge of running the new scripts for the extracts</w:t>
+      </w:r>
+    </w:p>
+  </w:comment>
+  <w:comment w:id="17" w:author="Microsoft Office User" w:date="2020-08-14T15:54:00Z" w:initials="MOU">
+    <w:p>
+      <w:r>
+        <w:rPr>
+          <w:rFonts w:ascii="Liberation Serif" w:hAnsi="Liberation Serif" w:eastAsia="DejaVu Sans" w:cs="DejaVu Sans"/>
+          <w:lang w:val="en-US" w:eastAsia="en-US" w:bidi="en-US"/>
+        </w:rPr>
+        <w:t>Exact number or, better still,  fraction</w:t>
+      </w:r>
+    </w:p>
+  </w:comment>
+  <w:comment w:id="18" w:author="Unknown Author" w:date="2020-08-18T08:25:37Z" w:initials="">
+    <w:p>
+      <w:r>
+        <w:rPr>
+          <w:rFonts w:cs="" w:ascii="Calibri" w:hAnsi="Calibri" w:eastAsia="Calibri"/>
+          <w:b w:val="false"/>
+          <w:bCs w:val="false"/>
+          <w:i w:val="false"/>
+          <w:iCs w:val="false"/>
+          <w:caps w:val="false"/>
+          <w:smallCaps w:val="false"/>
+          <w:strike w:val="false"/>
+          <w:dstrike w:val="false"/>
+          <w:outline w:val="false"/>
+          <w:shadow w:val="false"/>
+          <w:emboss w:val="false"/>
+          <w:imprint w:val="false"/>
+          <w:color w:val="auto"/>
+          <w:spacing w:val="0"/>
+          <w:w w:val="100"/>
+          <w:kern w:val="0"/>
+          <w:position w:val="0"/>
+          <w:sz w:val="20"/>
+          <w:sz w:val="20"/>
+          <w:szCs w:val="22"/>
+          <w:u w:val="none"/>
+          <w:vertAlign w:val="baseline"/>
+          <w:em w:val="none"/>
+          <w:lang w:val="en-US" w:bidi="ar-SA" w:eastAsia="en-US"/>
+        </w:rPr>
+        <w:t>New figure</w:t>
+      </w:r>
+    </w:p>
+    <w:p>
+      <w:r>
+        <w:rPr>
+          <w:rFonts w:cs="" w:ascii="Calibri" w:hAnsi="Calibri" w:eastAsia="Calibri"/>
+          <w:b w:val="false"/>
+          <w:bCs w:val="false"/>
+          <w:i w:val="false"/>
+          <w:iCs w:val="false"/>
+          <w:caps w:val="false"/>
+          <w:smallCaps w:val="false"/>
+          <w:strike w:val="false"/>
+          <w:dstrike w:val="false"/>
+          <w:outline w:val="false"/>
+          <w:shadow w:val="false"/>
+          <w:emboss w:val="false"/>
+          <w:imprint w:val="false"/>
+          <w:color w:val="auto"/>
+          <w:spacing w:val="0"/>
+          <w:w w:val="100"/>
+          <w:kern w:val="0"/>
+          <w:position w:val="0"/>
+          <w:sz w:val="20"/>
+          <w:sz w:val="20"/>
+          <w:szCs w:val="22"/>
+          <w:u w:val="none"/>
+          <w:vertAlign w:val="baseline"/>
+          <w:em w:val="none"/>
+          <w:lang w:val="en-US" w:bidi="ar-SA" w:eastAsia="en-US"/>
+        </w:rPr>
+        <w:t>Done, I need to add the statistics to the plot</w:t>
+      </w:r>
+    </w:p>
+  </w:comment>
+  <w:comment w:id="19" w:author="Unknown Author" w:date="2020-08-18T08:26:30Z" w:initials="">
+    <w:p>
+      <w:r>
+        <w:rPr>
+          <w:rFonts w:cs="" w:ascii="Calibri" w:hAnsi="Calibri" w:eastAsia="Calibri"/>
+          <w:b w:val="false"/>
+          <w:bCs w:val="false"/>
+          <w:i w:val="false"/>
+          <w:iCs w:val="false"/>
+          <w:caps w:val="false"/>
+          <w:smallCaps w:val="false"/>
+          <w:strike w:val="false"/>
+          <w:dstrike w:val="false"/>
+          <w:outline w:val="false"/>
+          <w:shadow w:val="false"/>
+          <w:emboss w:val="false"/>
+          <w:imprint w:val="false"/>
+          <w:color w:val="auto"/>
+          <w:spacing w:val="0"/>
+          <w:w w:val="100"/>
+          <w:kern w:val="0"/>
+          <w:position w:val="0"/>
+          <w:sz w:val="20"/>
+          <w:sz w:val="20"/>
+          <w:szCs w:val="22"/>
+          <w:u w:val="none"/>
+          <w:vertAlign w:val="baseline"/>
+          <w:em w:val="none"/>
+          <w:lang w:val="en-US" w:bidi="ar-SA" w:eastAsia="en-US"/>
+        </w:rPr>
+        <w:t>This is misleading. Handpicked examples</w:t>
+      </w:r>
+    </w:p>
+  </w:comment>
+  <w:comment w:id="20" w:author="Unknown Author" w:date="2020-08-18T08:34:38Z" w:initials="">
+    <w:p>
+      <w:r>
+        <w:rPr>
+          <w:rFonts w:cs="" w:ascii="Calibri" w:hAnsi="Calibri" w:eastAsia="Calibri"/>
+          <w:b w:val="false"/>
+          <w:bCs w:val="false"/>
+          <w:i w:val="false"/>
+          <w:iCs w:val="false"/>
+          <w:caps w:val="false"/>
+          <w:smallCaps w:val="false"/>
+          <w:strike w:val="false"/>
+          <w:dstrike w:val="false"/>
+          <w:outline w:val="false"/>
+          <w:shadow w:val="false"/>
+          <w:emboss w:val="false"/>
+          <w:imprint w:val="false"/>
+          <w:color w:val="auto"/>
+          <w:spacing w:val="0"/>
+          <w:w w:val="100"/>
+          <w:kern w:val="0"/>
+          <w:position w:val="0"/>
+          <w:sz w:val="20"/>
+          <w:sz w:val="20"/>
+          <w:szCs w:val="22"/>
+          <w:u w:val="none"/>
+          <w:vertAlign w:val="baseline"/>
+          <w:em w:val="none"/>
+          <w:lang w:val="en-US" w:bidi="ar-SA" w:eastAsia="en-US"/>
+        </w:rPr>
+        <w:t>Re-think the sentence of the disorder fraction of the proteome</w:t>
+      </w:r>
+    </w:p>
+  </w:comment>
+  <w:comment w:id="21" w:author="Unknown Author" w:date="2020-08-18T08:33:07Z" w:initials="">
+    <w:p>
+      <w:r>
+        <w:rPr>
+          <w:rFonts w:cs="" w:ascii="Calibri" w:hAnsi="Calibri" w:eastAsia="Calibri"/>
+          <w:b w:val="false"/>
+          <w:bCs w:val="false"/>
+          <w:i w:val="false"/>
+          <w:iCs w:val="false"/>
+          <w:caps w:val="false"/>
+          <w:smallCaps w:val="false"/>
+          <w:strike w:val="false"/>
+          <w:dstrike w:val="false"/>
+          <w:outline w:val="false"/>
+          <w:shadow w:val="false"/>
+          <w:emboss w:val="false"/>
+          <w:imprint w:val="false"/>
+          <w:color w:val="auto"/>
+          <w:spacing w:val="0"/>
+          <w:w w:val="100"/>
+          <w:kern w:val="0"/>
+          <w:position w:val="0"/>
+          <w:sz w:val="20"/>
+          <w:sz w:val="20"/>
+          <w:szCs w:val="22"/>
+          <w:u w:val="none"/>
+          <w:vertAlign w:val="baseline"/>
+          <w:em w:val="none"/>
+          <w:lang w:val="en-US" w:bidi="ar-SA" w:eastAsia="en-US"/>
+        </w:rPr>
+        <w:t>Maybe put this before?</w:t>
+      </w:r>
+    </w:p>
+  </w:comment>
+  <w:comment w:id="22" w:author="Unknown Author" w:date="2020-08-18T23:33:09Z" w:initials="">
+    <w:p>
+      <w:r>
+        <w:rPr>
+          <w:rFonts w:cs="" w:ascii="Calibri" w:hAnsi="Calibri" w:eastAsia="Calibri"/>
+          <w:b w:val="false"/>
+          <w:bCs w:val="false"/>
+          <w:i w:val="false"/>
+          <w:iCs w:val="false"/>
+          <w:caps w:val="false"/>
+          <w:smallCaps w:val="false"/>
+          <w:strike w:val="false"/>
+          <w:dstrike w:val="false"/>
+          <w:outline w:val="false"/>
+          <w:shadow w:val="false"/>
+          <w:emboss w:val="false"/>
+          <w:imprint w:val="false"/>
+          <w:color w:val="auto"/>
+          <w:spacing w:val="0"/>
+          <w:w w:val="100"/>
+          <w:kern w:val="0"/>
+          <w:position w:val="0"/>
+          <w:sz w:val="20"/>
+          <w:sz w:val="20"/>
+          <w:szCs w:val="22"/>
+          <w:u w:val="none"/>
+          <w:vertAlign w:val="baseline"/>
+          <w:em w:val="none"/>
+          <w:lang w:val="en-US" w:bidi="ar-SA" w:eastAsia="en-US"/>
         </w:rPr>
         <w:t>Is this that important, now ?</w:t>
       </w:r>
@@ -6288,7 +6706,6 @@
     <w:semiHidden/>
     <w:unhideWhenUsed/>
     <w:tblPr>
-      <w:tblInd w:w="0" w:type="dxa"/>
       <w:tblCellMar>
         <w:top w:w="0" w:type="dxa"/>
         <w:left w:w="108" w:type="dxa"/>

</xml_diff>